<commit_message>
2015/12/01 Sauvegarde base marchandises
</commit_message>
<xml_diff>
--- a/Traitement des marchandises, pays, unités/2015Repertoire.docx
+++ b/Traitement des marchandises, pays, unités/2015Repertoire.docx
@@ -2227,7 +2227,36 @@
           <w:rFonts w:ascii="Avenir Book" w:hAnsi="Avenir Book"/>
           <w:bCs/>
         </w:rPr>
-        <w:t>, 4e édition, 1762.</w:t>
+        <w:t>, 4e édition, 1762</w:t>
+      </w:r>
+      <w:r>
+        <w:rPr>
+          <w:rFonts w:ascii="Avenir Book" w:hAnsi="Avenir Book"/>
+          <w:bCs/>
+        </w:rPr>
+        <w:t xml:space="preserve"> [ci-après </w:t>
+      </w:r>
+      <w:r>
+        <w:rPr>
+          <w:rFonts w:ascii="Avenir Book" w:hAnsi="Avenir Book"/>
+          <w:bCs/>
+          <w:i/>
+        </w:rPr>
+        <w:t>Académie française</w:t>
+      </w:r>
+      <w:r>
+        <w:rPr>
+          <w:rFonts w:ascii="Avenir Book" w:hAnsi="Avenir Book"/>
+          <w:bCs/>
+        </w:rPr>
+        <w:t>, 1762]</w:t>
+      </w:r>
+      <w:r>
+        <w:rPr>
+          <w:rFonts w:ascii="Avenir Book" w:hAnsi="Avenir Book"/>
+          <w:bCs/>
+        </w:rPr>
+        <w:t>.</w:t>
       </w:r>
     </w:p>
     <w:p>
@@ -2982,7 +3011,23 @@
           <w:rFonts w:ascii="Avenir Book" w:hAnsi="Avenir Book"/>
           <w:color w:val="000000"/>
         </w:rPr>
-        <w:t xml:space="preserve">• Bajanes, bajannes, bajaunes, Basane, Bazane: "Basannes" "Peau de bélier, mouton, de brebis, passée en tan", Savary, </w:t>
+        <w:t>• Bajanes, bajannes, bajaunes, Basane, Bazane: "</w:t>
+      </w:r>
+      <w:bookmarkStart w:id="1" w:name="_GoBack"/>
+      <w:r>
+        <w:rPr>
+          <w:rFonts w:ascii="Avenir Book" w:hAnsi="Avenir Book"/>
+          <w:color w:val="000000"/>
+        </w:rPr>
+        <w:t>Basanne</w:t>
+      </w:r>
+      <w:bookmarkEnd w:id="1"/>
+      <w:r>
+        <w:rPr>
+          <w:rFonts w:ascii="Avenir Book" w:hAnsi="Avenir Book"/>
+          <w:color w:val="000000"/>
+        </w:rPr>
+        <w:t xml:space="preserve">s" "Peau de bélier, mouton, de brebis, passée en tan", Savary, </w:t>
       </w:r>
       <w:r>
         <w:rPr>
@@ -8220,21 +8265,7 @@
         <w:rPr>
           <w:rFonts w:ascii="Avenir Book" w:eastAsia="Times New Roman" w:hAnsi="Avenir Book"/>
         </w:rPr>
-        <w:t xml:space="preserve">• </w:t>
-      </w:r>
-      <w:bookmarkStart w:id="1" w:name="_GoBack"/>
-      <w:r>
-        <w:rPr>
-          <w:rFonts w:ascii="Avenir Book" w:eastAsia="Times New Roman" w:hAnsi="Avenir Book"/>
-        </w:rPr>
-        <w:t>Fonçaille</w:t>
-      </w:r>
-      <w:bookmarkEnd w:id="1"/>
-      <w:r>
-        <w:rPr>
-          <w:rFonts w:ascii="Avenir Book" w:eastAsia="Times New Roman" w:hAnsi="Avenir Book"/>
-        </w:rPr>
-        <w:t>: "</w:t>
+        <w:t>• Fonçaille: "</w:t>
       </w:r>
       <w:r>
         <w:rPr>
@@ -9368,6 +9399,46 @@
         <w:rPr>
           <w:rFonts w:ascii="Avenir Book" w:hAnsi="Avenir Book"/>
         </w:rPr>
+        <w:t>• Masulipalan, Masulipatan, Masulipaton, Masutipatan: "</w:t>
+      </w:r>
+      <w:r>
+        <w:rPr>
+          <w:rFonts w:ascii="Avenir Book" w:hAnsi="Avenir Book"/>
+        </w:rPr>
+        <w:t>toile de coton des Indes</w:t>
+      </w:r>
+      <w:r>
+        <w:rPr>
+          <w:rFonts w:ascii="Avenir Book" w:hAnsi="Avenir Book"/>
+        </w:rPr>
+        <w:t xml:space="preserve">", </w:t>
+      </w:r>
+      <w:r>
+        <w:rPr>
+          <w:rFonts w:ascii="Avenir Book" w:hAnsi="Avenir Book"/>
+          <w:bCs/>
+          <w:i/>
+        </w:rPr>
+        <w:t>Académie française</w:t>
+      </w:r>
+      <w:r>
+        <w:rPr>
+          <w:rFonts w:ascii="Avenir Book" w:hAnsi="Avenir Book"/>
+          <w:bCs/>
+        </w:rPr>
+        <w:t>, 1762, article "Masulipatan". Graphie choisie "Masulipatan".</w:t>
+      </w:r>
+    </w:p>
+    <w:p>
+      <w:pPr>
+        <w:rPr>
+          <w:rFonts w:ascii="Avenir Book" w:hAnsi="Avenir Book"/>
+        </w:rPr>
+      </w:pPr>
+      <w:r>
+        <w:rPr>
+          <w:rFonts w:ascii="Avenir Book" w:hAnsi="Avenir Book"/>
+        </w:rPr>
         <w:t>• Matraux, Materaux: Mâtereau, "</w:t>
       </w:r>
       <w:r>
@@ -9549,6 +9620,106 @@
           <w:color w:val="000000"/>
         </w:rPr>
         <w:t>.</w:t>
+      </w:r>
+    </w:p>
+    <w:p>
+      <w:pPr>
+        <w:rPr>
+          <w:rFonts w:ascii="Avenir Book" w:hAnsi="Avenir Book"/>
+          <w:color w:val="000000"/>
+        </w:rPr>
+      </w:pPr>
+      <w:r>
+        <w:rPr>
+          <w:rFonts w:ascii="Avenir Book" w:hAnsi="Avenir Book"/>
+          <w:color w:val="000000"/>
+        </w:rPr>
+        <w:t>• Ne</w:t>
+      </w:r>
+      <w:r>
+        <w:rPr>
+          <w:rFonts w:ascii="Avenir Book" w:hAnsi="Avenir Book"/>
+          <w:color w:val="000000"/>
+        </w:rPr>
+        <w:t>canias</w:t>
+      </w:r>
+      <w:r>
+        <w:rPr>
+          <w:rFonts w:ascii="Avenir Book" w:hAnsi="Avenir Book"/>
+          <w:color w:val="000000"/>
+        </w:rPr>
+        <w:t>, Nekanias, Nicaneas, Nicanes</w:t>
+      </w:r>
+      <w:r>
+        <w:rPr>
+          <w:rFonts w:ascii="Avenir Book" w:hAnsi="Avenir Book"/>
+          <w:color w:val="000000"/>
+        </w:rPr>
+        <w:t xml:space="preserve">: </w:t>
+      </w:r>
+      <w:r>
+        <w:rPr>
+          <w:rFonts w:ascii="Avenir Book" w:hAnsi="Avenir Book"/>
+          <w:color w:val="000000"/>
+        </w:rPr>
+        <w:t xml:space="preserve">tissu de coton rayé de l'ouest de l'Inde, </w:t>
+      </w:r>
+      <w:r>
+        <w:rPr>
+          <w:rFonts w:ascii="Avenir Book" w:hAnsi="Avenir Book"/>
+          <w:color w:val="000000"/>
+        </w:rPr>
+        <w:t>listé sous "nicannee</w:t>
+      </w:r>
+      <w:r>
+        <w:rPr>
+          <w:rFonts w:ascii="Avenir Book" w:hAnsi="Avenir Book"/>
+          <w:color w:val="000000"/>
+        </w:rPr>
+        <w:t xml:space="preserve"> [..] ou niquanias</w:t>
+      </w:r>
+      <w:r>
+        <w:rPr>
+          <w:rFonts w:ascii="Avenir Book" w:hAnsi="Avenir Book"/>
+          <w:color w:val="000000"/>
+        </w:rPr>
+        <w:t xml:space="preserve">" dans le glossaire de G. Riello et T. Roy, </w:t>
+      </w:r>
+      <w:r>
+        <w:rPr>
+          <w:rFonts w:ascii="Avenir Book" w:hAnsi="Avenir Book"/>
+          <w:i/>
+          <w:color w:val="000000"/>
+        </w:rPr>
+        <w:t>How India clothed the world</w:t>
+      </w:r>
+      <w:r>
+        <w:rPr>
+          <w:rFonts w:ascii="Avenir Book" w:hAnsi="Avenir Book"/>
+          <w:color w:val="000000"/>
+        </w:rPr>
+        <w:t>, p. 439.</w:t>
+      </w:r>
+      <w:r>
+        <w:rPr>
+          <w:rFonts w:ascii="Avenir Book" w:hAnsi="Avenir Book"/>
+          <w:color w:val="000000"/>
+        </w:rPr>
+        <w:t xml:space="preserve"> Graphie utilisée Nicane</w:t>
+      </w:r>
+      <w:r>
+        <w:rPr>
+          <w:rFonts w:ascii="Avenir Book" w:hAnsi="Avenir Book"/>
+          <w:color w:val="000000"/>
+        </w:rPr>
+        <w:t>a</w:t>
+      </w:r>
+      <w:r>
+        <w:rPr>
+          <w:rFonts w:ascii="Avenir Book" w:hAnsi="Avenir Book"/>
+          <w:color w:val="000000"/>
+        </w:rPr>
+        <w:t>s.</w:t>
       </w:r>
     </w:p>
     <w:p>
@@ -10251,6 +10422,92 @@
           <w:rFonts w:ascii="Avenir Book" w:hAnsi="Avenir Book"/>
         </w:rPr>
         <w:t>.</w:t>
+      </w:r>
+    </w:p>
+    <w:p>
+      <w:pPr>
+        <w:rPr>
+          <w:rFonts w:ascii="Avenir Book" w:hAnsi="Avenir Book"/>
+        </w:rPr>
+      </w:pPr>
+      <w:r>
+        <w:rPr>
+          <w:rFonts w:ascii="Avenir Book" w:hAnsi="Avenir Book"/>
+        </w:rPr>
+        <w:t>• Romals, Romald, Romal, Ronald, Romatd, Romalo, Romale</w:t>
+      </w:r>
+      <w:r>
+        <w:rPr>
+          <w:rFonts w:ascii="Avenir Book" w:hAnsi="Avenir Book"/>
+        </w:rPr>
+        <w:t>, Ramat</w:t>
+      </w:r>
+      <w:r>
+        <w:rPr>
+          <w:rFonts w:ascii="Avenir Book" w:hAnsi="Avenir Book"/>
+        </w:rPr>
+        <w:t>: soit "Romall</w:t>
+      </w:r>
+      <w:r>
+        <w:rPr>
+          <w:rFonts w:ascii="Avenir Book" w:hAnsi="Avenir Book"/>
+        </w:rPr>
+        <w:t>e", "mouchoirs des Indes Orient</w:t>
+      </w:r>
+      <w:r>
+        <w:rPr>
+          <w:rFonts w:ascii="Avenir Book" w:hAnsi="Avenir Book"/>
+        </w:rPr>
+        <w:t>ales soie et coton", soit "Romals", "</w:t>
+      </w:r>
+      <w:r>
+        <w:rPr>
+          <w:rFonts w:ascii="Avenir Book" w:hAnsi="Avenir Book"/>
+        </w:rPr>
+        <w:t xml:space="preserve">d'autres mouchoirs de toile de coton peinte sans aucune soie qui se fabriquent dans les États du Mogol", Savary, </w:t>
+      </w:r>
+      <w:r>
+        <w:rPr>
+          <w:rFonts w:ascii="Avenir Book" w:hAnsi="Avenir Book"/>
+          <w:i/>
+        </w:rPr>
+        <w:t>Dictionnaire</w:t>
+      </w:r>
+      <w:r>
+        <w:rPr>
+          <w:rFonts w:ascii="Avenir Book" w:hAnsi="Avenir Book"/>
+        </w:rPr>
+        <w:t xml:space="preserve">, vol. 3, articles "Romalle" et Romals". </w:t>
+      </w:r>
+      <w:r>
+        <w:rPr>
+          <w:rFonts w:ascii="Avenir Book" w:hAnsi="Avenir Book"/>
+        </w:rPr>
+        <w:t>Plusieurs cas indécidables =&gt; une seu</w:t>
+      </w:r>
+      <w:r>
+        <w:rPr>
+          <w:rFonts w:ascii="Avenir Book" w:hAnsi="Avenir Book"/>
+        </w:rPr>
+        <w:t>le catégorie, graphie choisie "r</w:t>
+      </w:r>
+      <w:r>
+        <w:rPr>
+          <w:rFonts w:ascii="Avenir Book" w:hAnsi="Avenir Book"/>
+        </w:rPr>
+        <w:t>omalle</w:t>
+      </w:r>
+      <w:r>
+        <w:rPr>
+          <w:rFonts w:ascii="Avenir Book" w:hAnsi="Avenir Book"/>
+        </w:rPr>
+        <w:t>".</w:t>
+      </w:r>
+      <w:r>
+        <w:rPr>
+          <w:rFonts w:ascii="Avenir Book" w:hAnsi="Avenir Book"/>
+        </w:rPr>
+        <w:t xml:space="preserve"> </w:t>
       </w:r>
     </w:p>
     <w:p>
@@ -10577,6 +10834,24 @@
           <w:rFonts w:ascii="Avenir Book" w:hAnsi="Avenir Book"/>
         </w:rPr>
         <w:t xml:space="preserve"> Graphie choisie</w:t>
+      </w:r>
+      <w:r>
+        <w:rPr>
+          <w:rFonts w:ascii="Avenir Book" w:hAnsi="Avenir Book"/>
+        </w:rPr>
+        <w:t xml:space="preserve">: </w:t>
+      </w:r>
+      <w:r>
+        <w:rPr>
+          <w:rFonts w:ascii="Avenir Book" w:hAnsi="Avenir Book"/>
+        </w:rPr>
+        <w:t>"soucrillon"</w:t>
+      </w:r>
+      <w:r>
+        <w:rPr>
+          <w:rFonts w:ascii="Avenir Book" w:hAnsi="Avenir Book"/>
+        </w:rPr>
+        <w:t>.</w:t>
       </w:r>
     </w:p>
     <w:p>
@@ -11165,7 +11440,6 @@
   <w:style w:type="character" w:default="1" w:styleId="DefaultParagraphFont">
     <w:name w:val="Default Paragraph Font"/>
     <w:uiPriority w:val="1"/>
-    <w:semiHidden/>
     <w:unhideWhenUsed/>
   </w:style>
   <w:style w:type="table" w:default="1" w:styleId="TableNormal">
@@ -11445,7 +11719,6 @@
   <w:style w:type="character" w:default="1" w:styleId="DefaultParagraphFont">
     <w:name w:val="Default Paragraph Font"/>
     <w:uiPriority w:val="1"/>
-    <w:semiHidden/>
     <w:unhideWhenUsed/>
   </w:style>
   <w:style w:type="table" w:default="1" w:styleId="TableNormal">

</xml_diff>

<commit_message>
BASE DE DONNEES MARCHANDISES VERSION BETA. Normalisée orhographiquement hors cas problématiques. Une version défintive est prévue pour début janvier.
</commit_message>
<xml_diff>
--- a/Traitement des marchandises, pays, unités/2015Repertoire.docx
+++ b/Traitement des marchandises, pays, unités/2015Repertoire.docx
@@ -1605,7 +1605,6 @@
         <w:rPr>
           <w:rFonts w:ascii="Avenir Book" w:hAnsi="Avenir Book"/>
         </w:rPr>
-        <w:lastRenderedPageBreak/>
         <w:t xml:space="preserve">• Akia, achia: </w:t>
       </w:r>
       <w:r>
@@ -2686,7 +2685,6 @@
           <w:i/>
           <w:iCs/>
         </w:rPr>
-        <w:lastRenderedPageBreak/>
         <w:t>ATILF</w:t>
       </w:r>
       <w:r>
@@ -3472,7 +3470,6 @@
           <w:rFonts w:ascii="Avenir Book" w:hAnsi="Avenir Book"/>
           <w:color w:val="000000"/>
         </w:rPr>
-        <w:lastRenderedPageBreak/>
         <w:t>• Basin, bazin: "</w:t>
       </w:r>
       <w:r>
@@ -4316,7 +4313,6 @@
           <w:rFonts w:ascii="Avenir Book" w:hAnsi="Avenir Book"/>
           <w:color w:val="000000"/>
         </w:rPr>
-        <w:lastRenderedPageBreak/>
         <w:t>• Bluteau: "</w:t>
       </w:r>
       <w:r>
@@ -4831,419 +4827,404 @@
         <w:rPr>
           <w:rFonts w:ascii="Avenir Book" w:hAnsi="Avenir Book"/>
         </w:rPr>
-        <w:t>• Breck</w:t>
-      </w:r>
-      <w:r>
-        <w:rPr>
-          <w:rFonts w:ascii="Avenir Book" w:hAnsi="Avenir Book"/>
-          <w:color w:val="000000"/>
-        </w:rPr>
-        <w:t xml:space="preserve"> (velours de)</w:t>
-      </w:r>
-      <w:r>
-        <w:rPr>
-          <w:rFonts w:ascii="Avenir Book" w:hAnsi="Avenir Book"/>
-        </w:rPr>
-        <w:t>, aussi Greek</w:t>
-      </w:r>
-      <w:r>
-        <w:rPr>
-          <w:rFonts w:ascii="Avenir Book" w:hAnsi="Avenir Book"/>
-          <w:color w:val="000000"/>
-        </w:rPr>
-        <w:t xml:space="preserve"> (velours de)</w:t>
-      </w:r>
-      <w:r>
-        <w:rPr>
-          <w:rFonts w:ascii="Avenir Book" w:hAnsi="Avenir Book"/>
-        </w:rPr>
-        <w:t>, Greck</w:t>
-      </w:r>
-      <w:r>
-        <w:rPr>
-          <w:rFonts w:ascii="Avenir Book" w:hAnsi="Avenir Book"/>
-          <w:color w:val="000000"/>
-        </w:rPr>
-        <w:t xml:space="preserve"> (velours de)</w:t>
-      </w:r>
-      <w:r>
-        <w:rPr>
-          <w:rFonts w:ascii="Avenir Book" w:hAnsi="Avenir Book"/>
-        </w:rPr>
-        <w:t>, otreck</w:t>
-      </w:r>
-      <w:r>
-        <w:rPr>
-          <w:rFonts w:ascii="Avenir Book" w:hAnsi="Avenir Book"/>
-          <w:color w:val="000000"/>
-        </w:rPr>
-        <w:t xml:space="preserve"> (velours de)</w:t>
-      </w:r>
-      <w:r>
-        <w:rPr>
-          <w:rFonts w:ascii="Avenir Book" w:hAnsi="Avenir Book"/>
-        </w:rPr>
-        <w:t>: velours d'Utrecht (d'Breck, d'Greek, d'otreck = d'Utrecht).</w:t>
-      </w:r>
-    </w:p>
-    <w:p>
-      <w:pPr>
-        <w:rPr>
-          <w:rFonts w:ascii="Avenir Book" w:hAnsi="Avenir Book"/>
-        </w:rPr>
-      </w:pPr>
-      <w:r>
-        <w:rPr>
-          <w:rFonts w:ascii="Avenir Book" w:hAnsi="Avenir Book"/>
-        </w:rPr>
-        <w:t xml:space="preserve">• Brésillet (bois de): nom pour différentes variétés de bois du Brésil, cf. http://www.xycol.net [Ci-après </w:t>
-      </w:r>
-      <w:r>
-        <w:rPr>
-          <w:rFonts w:ascii="Avenir Book" w:hAnsi="Avenir Book"/>
-          <w:i/>
-        </w:rPr>
-        <w:t>Xycol</w:t>
-      </w:r>
-      <w:r>
-        <w:rPr>
-          <w:rFonts w:ascii="Avenir Book" w:hAnsi="Avenir Book"/>
-        </w:rPr>
-        <w:t>].</w:t>
-      </w:r>
-    </w:p>
-    <w:p>
-      <w:pPr>
-        <w:rPr>
-          <w:rFonts w:ascii="Avenir Book" w:hAnsi="Avenir Book"/>
-        </w:rPr>
-      </w:pPr>
-      <w:r>
-        <w:rPr>
-          <w:rFonts w:ascii="Avenir Book" w:hAnsi="Avenir Book"/>
-        </w:rPr>
-        <w:t xml:space="preserve">• Brignole: "prune séchée", </w:t>
-      </w:r>
-      <w:r>
-        <w:rPr>
-          <w:rFonts w:ascii="Avenir Book" w:hAnsi="Avenir Book"/>
-          <w:i/>
-        </w:rPr>
-        <w:t>CNRTL</w:t>
-      </w:r>
-      <w:r>
-        <w:rPr>
-          <w:rFonts w:ascii="Avenir Book" w:hAnsi="Avenir Book"/>
-        </w:rPr>
-        <w:t>.</w:t>
-      </w:r>
-    </w:p>
-    <w:p>
-      <w:pPr>
-        <w:rPr>
-          <w:rFonts w:ascii="Avenir Book" w:hAnsi="Avenir Book"/>
-        </w:rPr>
-      </w:pPr>
-      <w:r>
-        <w:rPr>
-          <w:rFonts w:ascii="Avenir Book" w:hAnsi="Avenir Book"/>
-        </w:rPr>
-        <w:t xml:space="preserve">• Brocatelle: "Petite étoffe faite de coton", Savary, </w:t>
-      </w:r>
-      <w:r>
-        <w:rPr>
-          <w:rFonts w:ascii="Avenir Book" w:hAnsi="Avenir Book"/>
-          <w:i/>
-        </w:rPr>
-        <w:t>Dictionnaire</w:t>
-      </w:r>
-      <w:r>
-        <w:rPr>
-          <w:rFonts w:ascii="Avenir Book" w:hAnsi="Avenir Book"/>
-        </w:rPr>
-        <w:t xml:space="preserve"> 1, article "Brocatelle".</w:t>
-      </w:r>
-    </w:p>
-    <w:p>
-      <w:pPr>
-        <w:rPr>
-          <w:rFonts w:ascii="Avenir Book" w:hAnsi="Avenir Book"/>
-        </w:rPr>
-      </w:pPr>
-      <w:r>
-        <w:rPr>
-          <w:rFonts w:ascii="Avenir Book" w:hAnsi="Avenir Book"/>
-        </w:rPr>
-        <w:t xml:space="preserve">• Brousse: "Caille de lait de brebis", </w:t>
-      </w:r>
-      <w:r>
-        <w:rPr>
-          <w:rFonts w:ascii="Avenir Book" w:hAnsi="Avenir Book"/>
-          <w:i/>
-        </w:rPr>
-        <w:t>ATILF</w:t>
-      </w:r>
-      <w:r>
-        <w:rPr>
-          <w:rFonts w:ascii="Avenir Book" w:hAnsi="Avenir Book"/>
-        </w:rPr>
-        <w:t>.</w:t>
-      </w:r>
-    </w:p>
-    <w:p>
-      <w:pPr>
-        <w:rPr>
-          <w:rFonts w:ascii="Avenir Book" w:hAnsi="Avenir Book"/>
-        </w:rPr>
-      </w:pPr>
-      <w:r>
-        <w:rPr>
-          <w:rFonts w:ascii="Avenir Book" w:hAnsi="Avenir Book"/>
-        </w:rPr>
-        <w:t xml:space="preserve">• Bura: "Bura ou Burat, qu'on nomme aussi quelquefois Boura. Etoffe partie soie partie laine qui est plus connue sous le nom de Moncahiard", article "Bura", Savary, </w:t>
-      </w:r>
-      <w:r>
-        <w:rPr>
-          <w:rFonts w:ascii="Avenir Book" w:hAnsi="Avenir Book"/>
-          <w:i/>
-        </w:rPr>
-        <w:t>Dictionnaire</w:t>
-      </w:r>
-      <w:r>
-        <w:rPr>
-          <w:rFonts w:ascii="Avenir Book" w:hAnsi="Avenir Book"/>
-        </w:rPr>
-        <w:t xml:space="preserve"> 1.</w:t>
-      </w:r>
-    </w:p>
-    <w:p>
-      <w:pPr>
-        <w:rPr>
-          <w:rFonts w:ascii="Avenir Book" w:hAnsi="Avenir Book"/>
-          <w:color w:val="000000"/>
-        </w:rPr>
-      </w:pPr>
-      <w:r>
-        <w:rPr>
-          <w:rFonts w:ascii="Avenir Book" w:hAnsi="Avenir Book"/>
-          <w:color w:val="000000"/>
-        </w:rPr>
-        <w:t>• Burail, buraille : "</w:t>
-      </w:r>
-      <w:r>
-        <w:rPr>
-          <w:rFonts w:ascii="Avenir Book" w:hAnsi="Avenir Book"/>
-          <w:color w:val="000000"/>
-        </w:rPr>
-        <w:t>étoffe de soie tramée</w:t>
-      </w:r>
-      <w:r>
-        <w:rPr>
-          <w:rFonts w:ascii="Avenir Book" w:hAnsi="Avenir Book"/>
-          <w:color w:val="000000"/>
-        </w:rPr>
-        <w:t xml:space="preserve">", article "Burail", </w:t>
-      </w:r>
-      <w:r>
-        <w:rPr>
-          <w:rFonts w:ascii="Avenir Book" w:hAnsi="Avenir Book"/>
-          <w:i/>
-          <w:color w:val="000000"/>
-        </w:rPr>
-        <w:t>Encyclopédie</w:t>
-      </w:r>
-      <w:r>
-        <w:rPr>
-          <w:rFonts w:ascii="Avenir Book" w:hAnsi="Avenir Book"/>
-          <w:color w:val="000000"/>
-        </w:rPr>
-        <w:t>.</w:t>
-      </w:r>
-    </w:p>
-    <w:p>
-      <w:pPr>
-        <w:rPr>
-          <w:rFonts w:ascii="Avenir Book" w:hAnsi="Avenir Book"/>
-          <w:color w:val="000000"/>
-        </w:rPr>
-      </w:pPr>
-      <w:r>
-        <w:rPr>
-          <w:rFonts w:ascii="Avenir Book" w:hAnsi="Avenir Book"/>
-          <w:color w:val="000000"/>
-        </w:rPr>
-        <w:t xml:space="preserve">• Burate: "Buratte, que dans quelques manufactures on appelle Burat. Petite étoffe toute laine", Savary, </w:t>
-      </w:r>
-      <w:r>
-        <w:rPr>
-          <w:rFonts w:ascii="Avenir Book" w:hAnsi="Avenir Book"/>
-          <w:i/>
-          <w:color w:val="000000"/>
-        </w:rPr>
-        <w:t>Dictionnaire</w:t>
-      </w:r>
-      <w:r>
-        <w:rPr>
-          <w:rFonts w:ascii="Avenir Book" w:hAnsi="Avenir Book"/>
-          <w:color w:val="000000"/>
-        </w:rPr>
-        <w:t xml:space="preserve"> 1, article "Buratte".</w:t>
-      </w:r>
-    </w:p>
-    <w:p>
-      <w:pPr>
-        <w:rPr>
-          <w:rFonts w:ascii="Avenir Book" w:hAnsi="Avenir Book"/>
-          <w:color w:val="000000"/>
-        </w:rPr>
-      </w:pPr>
-      <w:r>
-        <w:rPr>
-          <w:rFonts w:ascii="Avenir Book" w:hAnsi="Avenir Book"/>
-          <w:color w:val="000000"/>
-        </w:rPr>
-        <w:t xml:space="preserve">• Busquière: "corset". </w:t>
-      </w:r>
-      <w:r>
-        <w:rPr>
-          <w:rFonts w:ascii="Avenir Book" w:hAnsi="Avenir Book"/>
-          <w:i/>
-          <w:color w:val="000000"/>
-        </w:rPr>
-        <w:t>ATILF</w:t>
-      </w:r>
-      <w:r>
-        <w:rPr>
-          <w:rFonts w:ascii="Avenir Book" w:hAnsi="Avenir Book"/>
-          <w:color w:val="000000"/>
-        </w:rPr>
-        <w:t>.</w:t>
-      </w:r>
-    </w:p>
-    <w:p>
-      <w:pPr>
-        <w:rPr>
-          <w:rFonts w:ascii="Avenir Book" w:hAnsi="Avenir Book"/>
-          <w:color w:val="000000"/>
-        </w:rPr>
-      </w:pPr>
-      <w:r>
-        <w:rPr>
-          <w:rFonts w:ascii="Avenir Book" w:hAnsi="Avenir Book"/>
-          <w:color w:val="000000"/>
-        </w:rPr>
-        <w:t xml:space="preserve">• Busse: "futaille", article "Busard ou Busse", </w:t>
-      </w:r>
-      <w:r>
-        <w:rPr>
-          <w:rFonts w:ascii="Avenir Book" w:hAnsi="Avenir Book"/>
-          <w:i/>
-          <w:color w:val="000000"/>
-        </w:rPr>
-        <w:t>Encyclopédie</w:t>
-      </w:r>
-      <w:r>
-        <w:rPr>
-          <w:rFonts w:ascii="Avenir Book" w:hAnsi="Avenir Book"/>
-          <w:color w:val="000000"/>
-        </w:rPr>
-        <w:t>.</w:t>
-      </w:r>
-    </w:p>
-    <w:p>
-      <w:pPr>
-        <w:rPr>
-          <w:rFonts w:ascii="Avenir Book" w:hAnsi="Avenir Book"/>
-          <w:color w:val="000000"/>
-        </w:rPr>
-      </w:pPr>
-      <w:r>
-        <w:rPr>
-          <w:rFonts w:ascii="Avenir Book" w:hAnsi="Avenir Book"/>
-          <w:color w:val="000000"/>
-        </w:rPr>
-        <w:t>• Bussing, Bussingue (eau de): Bussang (eau minérale), en Lorraine; le nom allemand de la ville est Büssingen ou Büssing.</w:t>
-      </w:r>
-    </w:p>
-    <w:p>
-      <w:pPr>
-        <w:rPr>
-          <w:rFonts w:ascii="Avenir Book" w:hAnsi="Avenir Book"/>
-          <w:color w:val="000000"/>
-        </w:rPr>
-      </w:pPr>
-      <w:r>
-        <w:rPr>
-          <w:rFonts w:ascii="Avenir Book" w:hAnsi="Avenir Book"/>
-          <w:color w:val="000000"/>
-        </w:rPr>
-        <w:t xml:space="preserve">• Caboche: "espèce de clous", article "Caboche", </w:t>
-      </w:r>
-      <w:r>
-        <w:rPr>
-          <w:rFonts w:ascii="Avenir Book" w:hAnsi="Avenir Book"/>
-          <w:i/>
-          <w:color w:val="000000"/>
-        </w:rPr>
-        <w:t>Encyclopédie</w:t>
-      </w:r>
-      <w:r>
-        <w:rPr>
-          <w:rFonts w:ascii="Avenir Book" w:hAnsi="Avenir Book"/>
-          <w:color w:val="000000"/>
-        </w:rPr>
-        <w:t>.</w:t>
-      </w:r>
-    </w:p>
-    <w:p>
-      <w:pPr>
-        <w:rPr>
-          <w:rFonts w:ascii="Avenir Book" w:hAnsi="Avenir Book"/>
-          <w:color w:val="000000"/>
-        </w:rPr>
-      </w:pPr>
-      <w:r>
-        <w:rPr>
-          <w:rFonts w:ascii="Avenir Book" w:hAnsi="Avenir Book"/>
-          <w:color w:val="000000"/>
-        </w:rPr>
-        <w:t>• Cabrouet: "</w:t>
-      </w:r>
-      <w:r>
-        <w:rPr>
-          <w:rFonts w:ascii="Avenir Book" w:hAnsi="Avenir Book"/>
-          <w:color w:val="000000"/>
-          <w:lang w:val="en-GB"/>
-        </w:rPr>
-        <w:t>Petit chariot à deux roues</w:t>
-      </w:r>
-      <w:r>
-        <w:rPr>
-          <w:rFonts w:ascii="Avenir Book" w:hAnsi="Avenir Book"/>
-          <w:color w:val="000000"/>
-          <w:lang w:val="en-GB"/>
-        </w:rPr>
-        <w:t xml:space="preserve">", article "Cabrouet", </w:t>
-      </w:r>
-      <w:r>
-        <w:rPr>
-          <w:rFonts w:ascii="Avenir Book" w:hAnsi="Avenir Book"/>
-          <w:i/>
-          <w:color w:val="000000"/>
-          <w:lang w:val="en-GB"/>
-        </w:rPr>
-        <w:t>ATILF</w:t>
-      </w:r>
-      <w:r>
-        <w:rPr>
-          <w:rFonts w:ascii="Avenir Book" w:hAnsi="Avenir Book"/>
-          <w:color w:val="000000"/>
-          <w:lang w:val="en-GB"/>
-        </w:rPr>
-        <w:t>.</w:t>
+        <w:t xml:space="preserve">• Breck, </w:t>
+      </w:r>
+      <w:r>
+        <w:rPr>
+          <w:rFonts w:ascii="Avenir Book" w:hAnsi="Avenir Book"/>
+        </w:rPr>
+        <w:t xml:space="preserve">Etreek, </w:t>
+      </w:r>
+      <w:r>
+        <w:rPr>
+          <w:rFonts w:ascii="Avenir Book" w:hAnsi="Avenir Book"/>
+        </w:rPr>
+        <w:t>Greek, Greck</w:t>
+      </w:r>
+      <w:r>
+        <w:rPr>
+          <w:rFonts w:ascii="Avenir Book" w:hAnsi="Avenir Book"/>
+        </w:rPr>
+        <w:t>, O</w:t>
       </w:r>
       <w:bookmarkStart w:id="1" w:name="_GoBack"/>
       <w:bookmarkEnd w:id="1"/>
+      <w:r>
+        <w:rPr>
+          <w:rFonts w:ascii="Avenir Book" w:hAnsi="Avenir Book"/>
+        </w:rPr>
+        <w:t>treck</w:t>
+      </w:r>
+      <w:r>
+        <w:rPr>
+          <w:rFonts w:ascii="Avenir Book" w:hAnsi="Avenir Book"/>
+          <w:color w:val="000000"/>
+        </w:rPr>
+        <w:t>, Vtreck, Ytrez</w:t>
+      </w:r>
+      <w:r>
+        <w:rPr>
+          <w:rFonts w:ascii="Avenir Book" w:hAnsi="Avenir Book"/>
+        </w:rPr>
+        <w:t>: velours d'Utrecht (d'Breck, d'Greek, d'otreck = d'Utrecht).</w:t>
+      </w:r>
+    </w:p>
+    <w:p>
+      <w:pPr>
+        <w:rPr>
+          <w:rFonts w:ascii="Avenir Book" w:hAnsi="Avenir Book"/>
+        </w:rPr>
+      </w:pPr>
+      <w:r>
+        <w:rPr>
+          <w:rFonts w:ascii="Avenir Book" w:hAnsi="Avenir Book"/>
+        </w:rPr>
+        <w:t xml:space="preserve">• Brésillet (bois de): nom pour différentes variétés de bois du Brésil, cf. http://www.xycol.net [Ci-après </w:t>
+      </w:r>
+      <w:r>
+        <w:rPr>
+          <w:rFonts w:ascii="Avenir Book" w:hAnsi="Avenir Book"/>
+          <w:i/>
+        </w:rPr>
+        <w:t>Xycol</w:t>
+      </w:r>
+      <w:r>
+        <w:rPr>
+          <w:rFonts w:ascii="Avenir Book" w:hAnsi="Avenir Book"/>
+        </w:rPr>
+        <w:t>].</w:t>
+      </w:r>
+    </w:p>
+    <w:p>
+      <w:pPr>
+        <w:rPr>
+          <w:rFonts w:ascii="Avenir Book" w:hAnsi="Avenir Book"/>
+        </w:rPr>
+      </w:pPr>
+      <w:r>
+        <w:rPr>
+          <w:rFonts w:ascii="Avenir Book" w:hAnsi="Avenir Book"/>
+        </w:rPr>
+        <w:t xml:space="preserve">• Brignole: "prune séchée", </w:t>
+      </w:r>
+      <w:r>
+        <w:rPr>
+          <w:rFonts w:ascii="Avenir Book" w:hAnsi="Avenir Book"/>
+          <w:i/>
+        </w:rPr>
+        <w:t>CNRTL</w:t>
+      </w:r>
+      <w:r>
+        <w:rPr>
+          <w:rFonts w:ascii="Avenir Book" w:hAnsi="Avenir Book"/>
+        </w:rPr>
+        <w:t>.</w:t>
+      </w:r>
+    </w:p>
+    <w:p>
+      <w:pPr>
+        <w:rPr>
+          <w:rFonts w:ascii="Avenir Book" w:hAnsi="Avenir Book"/>
+        </w:rPr>
+      </w:pPr>
+      <w:r>
+        <w:rPr>
+          <w:rFonts w:ascii="Avenir Book" w:hAnsi="Avenir Book"/>
+        </w:rPr>
+        <w:t xml:space="preserve">• Brocatelle: "Petite étoffe faite de coton", Savary, </w:t>
+      </w:r>
+      <w:r>
+        <w:rPr>
+          <w:rFonts w:ascii="Avenir Book" w:hAnsi="Avenir Book"/>
+          <w:i/>
+        </w:rPr>
+        <w:t>Dictionnaire</w:t>
+      </w:r>
+      <w:r>
+        <w:rPr>
+          <w:rFonts w:ascii="Avenir Book" w:hAnsi="Avenir Book"/>
+        </w:rPr>
+        <w:t xml:space="preserve"> 1, article "Brocatelle".</w:t>
+      </w:r>
+    </w:p>
+    <w:p>
+      <w:pPr>
+        <w:rPr>
+          <w:rFonts w:ascii="Avenir Book" w:hAnsi="Avenir Book"/>
+        </w:rPr>
+      </w:pPr>
+      <w:r>
+        <w:rPr>
+          <w:rFonts w:ascii="Avenir Book" w:hAnsi="Avenir Book"/>
+        </w:rPr>
+        <w:t xml:space="preserve">• Brousse: "Caille de lait de brebis", </w:t>
+      </w:r>
+      <w:r>
+        <w:rPr>
+          <w:rFonts w:ascii="Avenir Book" w:hAnsi="Avenir Book"/>
+          <w:i/>
+        </w:rPr>
+        <w:t>ATILF</w:t>
+      </w:r>
+      <w:r>
+        <w:rPr>
+          <w:rFonts w:ascii="Avenir Book" w:hAnsi="Avenir Book"/>
+        </w:rPr>
+        <w:t>.</w:t>
+      </w:r>
+    </w:p>
+    <w:p>
+      <w:pPr>
+        <w:rPr>
+          <w:rFonts w:ascii="Avenir Book" w:hAnsi="Avenir Book"/>
+        </w:rPr>
+      </w:pPr>
+      <w:r>
+        <w:rPr>
+          <w:rFonts w:ascii="Avenir Book" w:hAnsi="Avenir Book"/>
+        </w:rPr>
+        <w:t xml:space="preserve">• Bura: "Bura ou Burat, qu'on nomme aussi quelquefois Boura. Etoffe partie soie partie laine qui est plus connue sous le nom de Moncahiard", article "Bura", Savary, </w:t>
+      </w:r>
+      <w:r>
+        <w:rPr>
+          <w:rFonts w:ascii="Avenir Book" w:hAnsi="Avenir Book"/>
+          <w:i/>
+        </w:rPr>
+        <w:t>Dictionnaire</w:t>
+      </w:r>
+      <w:r>
+        <w:rPr>
+          <w:rFonts w:ascii="Avenir Book" w:hAnsi="Avenir Book"/>
+        </w:rPr>
+        <w:t xml:space="preserve"> 1.</w:t>
+      </w:r>
+    </w:p>
+    <w:p>
+      <w:pPr>
+        <w:rPr>
+          <w:rFonts w:ascii="Avenir Book" w:hAnsi="Avenir Book"/>
+          <w:color w:val="000000"/>
+        </w:rPr>
+      </w:pPr>
+      <w:r>
+        <w:rPr>
+          <w:rFonts w:ascii="Avenir Book" w:hAnsi="Avenir Book"/>
+          <w:color w:val="000000"/>
+        </w:rPr>
+        <w:t>• Burail, buraille : "</w:t>
+      </w:r>
+      <w:r>
+        <w:rPr>
+          <w:rFonts w:ascii="Avenir Book" w:hAnsi="Avenir Book"/>
+          <w:color w:val="000000"/>
+        </w:rPr>
+        <w:t>étoffe de soie tramée</w:t>
+      </w:r>
+      <w:r>
+        <w:rPr>
+          <w:rFonts w:ascii="Avenir Book" w:hAnsi="Avenir Book"/>
+          <w:color w:val="000000"/>
+        </w:rPr>
+        <w:t xml:space="preserve">", article "Burail", </w:t>
+      </w:r>
+      <w:r>
+        <w:rPr>
+          <w:rFonts w:ascii="Avenir Book" w:hAnsi="Avenir Book"/>
+          <w:i/>
+          <w:color w:val="000000"/>
+        </w:rPr>
+        <w:t>Encyclopédie</w:t>
+      </w:r>
+      <w:r>
+        <w:rPr>
+          <w:rFonts w:ascii="Avenir Book" w:hAnsi="Avenir Book"/>
+          <w:color w:val="000000"/>
+        </w:rPr>
+        <w:t>.</w:t>
+      </w:r>
+    </w:p>
+    <w:p>
+      <w:pPr>
+        <w:rPr>
+          <w:rFonts w:ascii="Avenir Book" w:hAnsi="Avenir Book"/>
+          <w:color w:val="000000"/>
+        </w:rPr>
+      </w:pPr>
+      <w:r>
+        <w:rPr>
+          <w:rFonts w:ascii="Avenir Book" w:hAnsi="Avenir Book"/>
+          <w:color w:val="000000"/>
+        </w:rPr>
+        <w:t xml:space="preserve">• Burate: "Buratte, que dans quelques manufactures on appelle Burat. Petite étoffe toute laine", Savary, </w:t>
+      </w:r>
+      <w:r>
+        <w:rPr>
+          <w:rFonts w:ascii="Avenir Book" w:hAnsi="Avenir Book"/>
+          <w:i/>
+          <w:color w:val="000000"/>
+        </w:rPr>
+        <w:t>Dictionnaire</w:t>
+      </w:r>
+      <w:r>
+        <w:rPr>
+          <w:rFonts w:ascii="Avenir Book" w:hAnsi="Avenir Book"/>
+          <w:color w:val="000000"/>
+        </w:rPr>
+        <w:t xml:space="preserve"> 1, article "Buratte".</w:t>
+      </w:r>
+    </w:p>
+    <w:p>
+      <w:pPr>
+        <w:rPr>
+          <w:rFonts w:ascii="Avenir Book" w:hAnsi="Avenir Book"/>
+          <w:color w:val="000000"/>
+        </w:rPr>
+      </w:pPr>
+      <w:r>
+        <w:rPr>
+          <w:rFonts w:ascii="Avenir Book" w:hAnsi="Avenir Book"/>
+          <w:color w:val="000000"/>
+        </w:rPr>
+        <w:t xml:space="preserve">• Busquière: "corset". </w:t>
+      </w:r>
+      <w:r>
+        <w:rPr>
+          <w:rFonts w:ascii="Avenir Book" w:hAnsi="Avenir Book"/>
+          <w:i/>
+          <w:color w:val="000000"/>
+        </w:rPr>
+        <w:t>ATILF</w:t>
+      </w:r>
+      <w:r>
+        <w:rPr>
+          <w:rFonts w:ascii="Avenir Book" w:hAnsi="Avenir Book"/>
+          <w:color w:val="000000"/>
+        </w:rPr>
+        <w:t>.</w:t>
+      </w:r>
+    </w:p>
+    <w:p>
+      <w:pPr>
+        <w:rPr>
+          <w:rFonts w:ascii="Avenir Book" w:hAnsi="Avenir Book"/>
+          <w:color w:val="000000"/>
+        </w:rPr>
+      </w:pPr>
+      <w:r>
+        <w:rPr>
+          <w:rFonts w:ascii="Avenir Book" w:hAnsi="Avenir Book"/>
+          <w:color w:val="000000"/>
+        </w:rPr>
+        <w:t xml:space="preserve">• Busse: "futaille", article "Busard ou Busse", </w:t>
+      </w:r>
+      <w:r>
+        <w:rPr>
+          <w:rFonts w:ascii="Avenir Book" w:hAnsi="Avenir Book"/>
+          <w:i/>
+          <w:color w:val="000000"/>
+        </w:rPr>
+        <w:t>Encyclopédie</w:t>
+      </w:r>
+      <w:r>
+        <w:rPr>
+          <w:rFonts w:ascii="Avenir Book" w:hAnsi="Avenir Book"/>
+          <w:color w:val="000000"/>
+        </w:rPr>
+        <w:t>.</w:t>
+      </w:r>
+    </w:p>
+    <w:p>
+      <w:pPr>
+        <w:rPr>
+          <w:rFonts w:ascii="Avenir Book" w:hAnsi="Avenir Book"/>
+          <w:color w:val="000000"/>
+        </w:rPr>
+      </w:pPr>
+      <w:r>
+        <w:rPr>
+          <w:rFonts w:ascii="Avenir Book" w:hAnsi="Avenir Book"/>
+          <w:color w:val="000000"/>
+        </w:rPr>
+        <w:t>• Bussing, Bussingue (eau de): Bussang (eau minérale), en Lorraine; le nom allemand de la ville est Büssingen ou Büssing.</w:t>
+      </w:r>
+    </w:p>
+    <w:p>
+      <w:pPr>
+        <w:rPr>
+          <w:rFonts w:ascii="Avenir Book" w:hAnsi="Avenir Book"/>
+          <w:color w:val="000000"/>
+        </w:rPr>
+      </w:pPr>
+      <w:r>
+        <w:rPr>
+          <w:rFonts w:ascii="Avenir Book" w:hAnsi="Avenir Book"/>
+          <w:color w:val="000000"/>
+        </w:rPr>
+        <w:t xml:space="preserve">• Caboche: "espèce de clous", article "Caboche", </w:t>
+      </w:r>
+      <w:r>
+        <w:rPr>
+          <w:rFonts w:ascii="Avenir Book" w:hAnsi="Avenir Book"/>
+          <w:i/>
+          <w:color w:val="000000"/>
+        </w:rPr>
+        <w:t>Encyclopédie</w:t>
+      </w:r>
+      <w:r>
+        <w:rPr>
+          <w:rFonts w:ascii="Avenir Book" w:hAnsi="Avenir Book"/>
+          <w:color w:val="000000"/>
+        </w:rPr>
+        <w:t>.</w:t>
+      </w:r>
+    </w:p>
+    <w:p>
+      <w:pPr>
+        <w:rPr>
+          <w:rFonts w:ascii="Avenir Book" w:hAnsi="Avenir Book"/>
+          <w:color w:val="000000"/>
+        </w:rPr>
+      </w:pPr>
+      <w:r>
+        <w:rPr>
+          <w:rFonts w:ascii="Avenir Book" w:hAnsi="Avenir Book"/>
+          <w:color w:val="000000"/>
+        </w:rPr>
+        <w:t>• Cabrouet: "</w:t>
+      </w:r>
+      <w:r>
+        <w:rPr>
+          <w:rFonts w:ascii="Avenir Book" w:hAnsi="Avenir Book"/>
+          <w:color w:val="000000"/>
+          <w:lang w:val="en-GB"/>
+        </w:rPr>
+        <w:t>Petit chariot à deux roues</w:t>
+      </w:r>
+      <w:r>
+        <w:rPr>
+          <w:rFonts w:ascii="Avenir Book" w:hAnsi="Avenir Book"/>
+          <w:color w:val="000000"/>
+          <w:lang w:val="en-GB"/>
+        </w:rPr>
+        <w:t xml:space="preserve">", article "Cabrouet", </w:t>
+      </w:r>
+      <w:r>
+        <w:rPr>
+          <w:rFonts w:ascii="Avenir Book" w:hAnsi="Avenir Book"/>
+          <w:i/>
+          <w:color w:val="000000"/>
+          <w:lang w:val="en-GB"/>
+        </w:rPr>
+        <w:t>ATILF</w:t>
+      </w:r>
+      <w:r>
+        <w:rPr>
+          <w:rFonts w:ascii="Avenir Book" w:hAnsi="Avenir Book"/>
+          <w:color w:val="000000"/>
+          <w:lang w:val="en-GB"/>
+        </w:rPr>
+        <w:t>.</w:t>
+      </w:r>
     </w:p>
     <w:p>
       <w:pPr>
@@ -5287,7 +5268,6 @@
           <w:rFonts w:ascii="Avenir Book" w:hAnsi="Avenir Book"/>
           <w:color w:val="000000"/>
         </w:rPr>
-        <w:lastRenderedPageBreak/>
         <w:t xml:space="preserve">• Caffars, caffards, caffar: article "Damas caffart", </w:t>
       </w:r>
       <w:r>
@@ -6390,7 +6370,6 @@
           <w:rFonts w:ascii="Avenir Book" w:hAnsi="Avenir Book"/>
           <w:color w:val="000000"/>
         </w:rPr>
-        <w:lastRenderedPageBreak/>
         <w:t>• Carisaye, Carisé: étoffe [Bacchia]</w:t>
       </w:r>
     </w:p>
@@ -7386,7 +7365,6 @@
           <w:rFonts w:ascii="Avenir Book" w:hAnsi="Avenir Book"/>
           <w:color w:val="000000"/>
         </w:rPr>
-        <w:lastRenderedPageBreak/>
         <w:t xml:space="preserve">• </w:t>
       </w:r>
       <w:r>
@@ -8336,7 +8314,6 @@
         <w:rPr>
           <w:rFonts w:ascii="Avenir Book" w:eastAsia="Times New Roman" w:hAnsi="Avenir Book"/>
         </w:rPr>
-        <w:lastRenderedPageBreak/>
         <w:t>• Fonçaille: "</w:t>
       </w:r>
       <w:r>
@@ -9114,15 +9091,7 @@
           <w:rFonts w:ascii="Avenir Book" w:hAnsi="Avenir Book"/>
           <w:i/>
         </w:rPr>
-        <w:t xml:space="preserve">Voyage commercial et politique aux Indes Orientales, aux Iles Philippines, à la Chine </w:t>
-      </w:r>
-      <w:r>
-        <w:rPr>
-          <w:rFonts w:ascii="Avenir Book" w:hAnsi="Avenir Book"/>
-          <w:i/>
-        </w:rPr>
-        <w:lastRenderedPageBreak/>
-        <w:t>avec des notions sur la Cochinchine et le Tonkin</w:t>
+        <w:t>Voyage commercial et politique aux Indes Orientales, aux Iles Philippines, à la Chine avec des notions sur la Cochinchine et le Tonkin</w:t>
       </w:r>
       <w:r>
         <w:rPr>
@@ -9950,7 +9919,6 @@
         <w:rPr>
           <w:rFonts w:ascii="Avenir Book" w:hAnsi="Avenir Book"/>
         </w:rPr>
-        <w:lastRenderedPageBreak/>
         <w:t xml:space="preserve">• </w:t>
       </w:r>
       <w:r>
@@ -10536,7 +10504,6 @@
         <w:rPr>
           <w:rFonts w:ascii="Avenir Book" w:hAnsi="Avenir Book"/>
         </w:rPr>
-        <w:lastRenderedPageBreak/>
         <w:t xml:space="preserve">• </w:t>
       </w:r>
       <w:r>
@@ -10988,7 +10955,19 @@
         <w:rPr>
           <w:rFonts w:ascii="Avenir Book" w:hAnsi="Avenir Book"/>
         </w:rPr>
-        <w:t>amobasse, (bois de); cf. aussi D</w:t>
+        <w:t xml:space="preserve">amobasse, </w:t>
+      </w:r>
+      <w:r>
+        <w:rPr>
+          <w:rFonts w:ascii="Avenir Book" w:hAnsi="Avenir Book"/>
+        </w:rPr>
+        <w:t xml:space="preserve">Simacouba, Simanombra, Simaroba, Simaroubas, Sinacouba </w:t>
+      </w:r>
+      <w:r>
+        <w:rPr>
+          <w:rFonts w:ascii="Avenir Book" w:hAnsi="Avenir Book"/>
+        </w:rPr>
+        <w:t>(bois de); cf. aussi D</w:t>
       </w:r>
       <w:r>
         <w:rPr>
@@ -11240,6 +11219,106 @@
         <w:rPr>
           <w:rFonts w:ascii="Avenir Book" w:hAnsi="Avenir Book"/>
         </w:rPr>
+        <w:t>• Tayolle: espè</w:t>
+      </w:r>
+      <w:r>
+        <w:rPr>
+          <w:rFonts w:ascii="Avenir Book" w:hAnsi="Avenir Book"/>
+        </w:rPr>
+        <w:t>ces de ceintures de fil ou de laine</w:t>
+      </w:r>
+      <w:r>
+        <w:rPr>
+          <w:rFonts w:ascii="Avenir Book" w:hAnsi="Avenir Book"/>
+        </w:rPr>
+        <w:t xml:space="preserve">", </w:t>
+      </w:r>
+      <w:r>
+        <w:rPr>
+          <w:rFonts w:ascii="Avenir Book" w:hAnsi="Avenir Book"/>
+          <w:i/>
+        </w:rPr>
+        <w:t>Encyclopédie</w:t>
+      </w:r>
+      <w:r>
+        <w:rPr>
+          <w:rFonts w:ascii="Avenir Book" w:hAnsi="Avenir Book"/>
+        </w:rPr>
+        <w:t>, article "T</w:t>
+      </w:r>
+      <w:r>
+        <w:rPr>
+          <w:rFonts w:ascii="Avenir Book" w:hAnsi="Avenir Book"/>
+        </w:rPr>
+        <w:t>ayolles".</w:t>
+      </w:r>
+    </w:p>
+    <w:p>
+      <w:pPr>
+        <w:rPr>
+          <w:rFonts w:ascii="Avenir Book" w:hAnsi="Avenir Book"/>
+        </w:rPr>
+      </w:pPr>
+      <w:r>
+        <w:rPr>
+          <w:rFonts w:ascii="Avenir Book" w:hAnsi="Avenir Book"/>
+        </w:rPr>
+        <w:t xml:space="preserve">• </w:t>
+      </w:r>
+      <w:r>
+        <w:rPr>
+          <w:rFonts w:ascii="Avenir Book" w:hAnsi="Avenir Book"/>
+        </w:rPr>
+        <w:t xml:space="preserve">Teraille, </w:t>
+      </w:r>
+      <w:r>
+        <w:rPr>
+          <w:rFonts w:ascii="Avenir Book" w:hAnsi="Avenir Book"/>
+        </w:rPr>
+        <w:t>Terraille: "</w:t>
+      </w:r>
+      <w:r>
+        <w:rPr>
+          <w:rFonts w:ascii="Avenir Book" w:hAnsi="Avenir Book"/>
+        </w:rPr>
+        <w:t>poterie assez fine, jaunâtre ou grisâtre</w:t>
+      </w:r>
+      <w:r>
+        <w:rPr>
+          <w:rFonts w:ascii="Avenir Book" w:hAnsi="Avenir Book"/>
+        </w:rPr>
+        <w:t xml:space="preserve">", article </w:t>
+      </w:r>
+      <w:r>
+        <w:rPr>
+          <w:rFonts w:ascii="Avenir Book" w:hAnsi="Avenir Book"/>
+        </w:rPr>
+        <w:t xml:space="preserve">"Terraille", </w:t>
+      </w:r>
+      <w:r>
+        <w:rPr>
+          <w:rFonts w:ascii="Avenir Book" w:hAnsi="Avenir Book"/>
+          <w:i/>
+        </w:rPr>
+        <w:t>Encyclopédie</w:t>
+      </w:r>
+      <w:r>
+        <w:rPr>
+          <w:rFonts w:ascii="Avenir Book" w:hAnsi="Avenir Book"/>
+        </w:rPr>
+        <w:t>.</w:t>
+      </w:r>
+    </w:p>
+    <w:p>
+      <w:pPr>
+        <w:rPr>
+          <w:rFonts w:ascii="Avenir Book" w:hAnsi="Avenir Book"/>
+        </w:rPr>
+      </w:pPr>
+      <w:r>
+        <w:rPr>
+          <w:rFonts w:ascii="Avenir Book" w:hAnsi="Avenir Book"/>
+        </w:rPr>
         <w:t>• Tarnatane: "Bétille tarnatane"</w:t>
       </w:r>
       <w:r>
@@ -11336,7 +11415,6 @@
         <w:rPr>
           <w:rFonts w:ascii="Avenir Book" w:hAnsi="Avenir Book"/>
         </w:rPr>
-        <w:lastRenderedPageBreak/>
         <w:t xml:space="preserve">• Trait (argent): "argent </w:t>
       </w:r>
       <w:r>

</xml_diff>

<commit_message>
2015/12/21 ajout en cours PG travail 2
</commit_message>
<xml_diff>
--- a/Traitement des marchandises, pays, unités/2015Repertoire.docx
+++ b/Traitement des marchandises, pays, unités/2015Repertoire.docx
@@ -895,14 +895,7 @@
           <w:rFonts w:ascii="Avenir Book" w:hAnsi="Avenir Book"/>
           <w:color w:val="000000"/>
         </w:rPr>
-        <w:t xml:space="preserve"> 1]</w:t>
-      </w:r>
-      <w:r>
-        <w:rPr>
-          <w:rFonts w:ascii="Avenir Book" w:hAnsi="Avenir Book"/>
-          <w:color w:val="000000"/>
-        </w:rPr>
-        <w:t>, article "Abagi".</w:t>
+        <w:t xml:space="preserve"> 1], article "Abagi".</w:t>
       </w:r>
     </w:p>
     <w:p>
@@ -1144,12 +1137,269 @@
         </w:rPr>
         <w:t xml:space="preserve"> 1</w:t>
       </w:r>
-      <w:bookmarkStart w:id="0" w:name="_GoBack"/>
+      <w:r>
+        <w:rPr>
+          <w:rFonts w:ascii="Avenir Book" w:hAnsi="Avenir Book"/>
+          <w:color w:val="000000"/>
+        </w:rPr>
+        <w:t>.</w:t>
+      </w:r>
+    </w:p>
+    <w:p>
+      <w:pPr>
+        <w:rPr>
+          <w:rFonts w:ascii="Avenir Book" w:hAnsi="Avenir Book"/>
+          <w:color w:val="000000"/>
+        </w:rPr>
+      </w:pPr>
+      <w:r>
+        <w:rPr>
+          <w:rFonts w:ascii="Avenir Book" w:hAnsi="Avenir Book"/>
+          <w:color w:val="000000"/>
+        </w:rPr>
+        <w:t xml:space="preserve">• Adragant, Adraganthe, Adragathe (gomme): "Adragant, la gomme, </w:t>
+      </w:r>
+      <w:r>
+        <w:rPr>
+          <w:rFonts w:ascii="Avenir Book" w:hAnsi="Avenir Book"/>
+          <w:color w:val="000000"/>
+        </w:rPr>
+        <w:t>suc gommeux</w:t>
+      </w:r>
+      <w:r>
+        <w:rPr>
+          <w:rFonts w:ascii="Avenir Book" w:hAnsi="Avenir Book"/>
+          <w:color w:val="000000"/>
+        </w:rPr>
+        <w:t xml:space="preserve">", </w:t>
+      </w:r>
+      <w:r>
+        <w:rPr>
+          <w:rFonts w:ascii="Avenir Book" w:hAnsi="Avenir Book"/>
+          <w:i/>
+          <w:color w:val="000000"/>
+        </w:rPr>
+        <w:t>Encyclopédie</w:t>
+      </w:r>
+      <w:r>
+        <w:rPr>
+          <w:rFonts w:ascii="Avenir Book" w:hAnsi="Avenir Book"/>
+          <w:color w:val="000000"/>
+        </w:rPr>
+        <w:t>, article "Adragant".</w:t>
+      </w:r>
+    </w:p>
+    <w:p>
+      <w:pPr>
+        <w:rPr>
+          <w:rFonts w:ascii="Avenir Book" w:hAnsi="Avenir Book"/>
+          <w:bCs/>
+        </w:rPr>
+      </w:pPr>
+      <w:r>
+        <w:rPr>
+          <w:rFonts w:ascii="Avenir Book" w:hAnsi="Avenir Book"/>
+          <w:lang w:val="en-US"/>
+        </w:rPr>
+        <w:t xml:space="preserve">• Agneline: </w:t>
+      </w:r>
+      <w:bookmarkStart w:id="0" w:name="ACAD1835"/>
+      <w:r>
+        <w:rPr>
+          <w:rFonts w:ascii="Avenir Book" w:hAnsi="Avenir Book"/>
+          <w:bCs/>
+          <w:i/>
+        </w:rPr>
+        <w:t>Dictionnaire de l</w:t>
+      </w:r>
+      <w:r>
+        <w:rPr>
+          <w:rFonts w:ascii="Avenir Book" w:hAnsi="Avenir Book"/>
+          <w:bCs/>
+          <w:i/>
+        </w:rPr>
+        <w:t>'Académie française</w:t>
+      </w:r>
+      <w:r>
+        <w:rPr>
+          <w:rFonts w:ascii="Avenir Book" w:hAnsi="Avenir Book"/>
+          <w:bCs/>
+        </w:rPr>
+        <w:t>, 6</w:t>
+      </w:r>
+      <w:r>
+        <w:rPr>
+          <w:rFonts w:ascii="Avenir Book" w:hAnsi="Avenir Book"/>
+          <w:bCs/>
+        </w:rPr>
+        <w:t>e</w:t>
+      </w:r>
+      <w:r>
+        <w:rPr>
+          <w:rFonts w:ascii="Avenir Book" w:hAnsi="Avenir Book"/>
+          <w:bCs/>
+        </w:rPr>
+        <w:t xml:space="preserve"> Edition (1832-5)</w:t>
+      </w:r>
       <w:bookmarkEnd w:id="0"/>
       <w:r>
         <w:rPr>
           <w:rFonts w:ascii="Avenir Book" w:hAnsi="Avenir Book"/>
-          <w:color w:val="000000"/>
+          <w:bCs/>
+        </w:rPr>
+        <w:t>, article "Agneline", "</w:t>
+      </w:r>
+      <w:r>
+        <w:rPr>
+          <w:rFonts w:ascii="Avenir Book" w:hAnsi="Avenir Book"/>
+          <w:bCs/>
+        </w:rPr>
+        <w:t>se</w:t>
+      </w:r>
+      <w:r>
+        <w:rPr>
+          <w:rFonts w:ascii="Avenir Book" w:hAnsi="Avenir Book"/>
+          <w:bCs/>
+        </w:rPr>
+        <w:t xml:space="preserve"> dit d</w:t>
+      </w:r>
+      <w:r>
+        <w:rPr>
+          <w:rFonts w:ascii="Avenir Book" w:hAnsi="Avenir Book"/>
+          <w:bCs/>
+        </w:rPr>
+        <w:t>e la laine qui vient des agneaux</w:t>
+      </w:r>
+      <w:r>
+        <w:rPr>
+          <w:rFonts w:ascii="Avenir Book" w:hAnsi="Avenir Book"/>
+          <w:bCs/>
+        </w:rPr>
+        <w:t>".</w:t>
+      </w:r>
+    </w:p>
+    <w:p>
+      <w:pPr>
+        <w:rPr>
+          <w:rFonts w:ascii="Avenir Book" w:hAnsi="Avenir Book"/>
+          <w:lang w:val="en-US"/>
+        </w:rPr>
+      </w:pPr>
+      <w:r>
+        <w:rPr>
+          <w:rFonts w:ascii="Avenir Book" w:hAnsi="Avenir Book"/>
+          <w:lang w:val="en-US"/>
+        </w:rPr>
+        <w:t>• Agoutal: N. du Puitspelu [</w:t>
+      </w:r>
+      <w:r>
+        <w:rPr>
+          <w:rFonts w:ascii="Avenir Book" w:hAnsi="Avenir Book"/>
+          <w:lang w:val="en-US"/>
+        </w:rPr>
+        <w:t>C. Tisseur</w:t>
+      </w:r>
+      <w:r>
+        <w:rPr>
+          <w:rFonts w:ascii="Avenir Book" w:hAnsi="Avenir Book"/>
+          <w:lang w:val="en-US"/>
+        </w:rPr>
+        <w:t>]</w:t>
+      </w:r>
+      <w:r>
+        <w:rPr>
+          <w:rFonts w:ascii="Avenir Book" w:hAnsi="Avenir Book"/>
+          <w:lang w:val="en-US"/>
+        </w:rPr>
+        <w:t xml:space="preserve">, </w:t>
+      </w:r>
+      <w:r>
+        <w:rPr>
+          <w:rFonts w:ascii="Avenir Book" w:hAnsi="Avenir Book"/>
+          <w:i/>
+          <w:lang w:val="en-US"/>
+        </w:rPr>
+        <w:t>Dictionnaire étymologique du patois lyonnais</w:t>
+      </w:r>
+      <w:r>
+        <w:rPr>
+          <w:rFonts w:ascii="Avenir Book" w:hAnsi="Avenir Book"/>
+          <w:lang w:val="en-US"/>
+        </w:rPr>
+        <w:t xml:space="preserve">, Lyon, Libraire Générale Henri Georg, 1887-1889, p. 13, article Agottiau "Vfr. </w:t>
+      </w:r>
+      <w:r>
+        <w:rPr>
+          <w:rFonts w:ascii="Avenir Book" w:hAnsi="Avenir Book"/>
+          <w:i/>
+          <w:lang w:val="en-US"/>
+        </w:rPr>
+        <w:t>agottail</w:t>
+      </w:r>
+      <w:r>
+        <w:rPr>
+          <w:rFonts w:ascii="Avenir Book" w:hAnsi="Avenir Book"/>
+          <w:lang w:val="en-US"/>
+        </w:rPr>
+        <w:t xml:space="preserve">, </w:t>
+      </w:r>
+      <w:r>
+        <w:rPr>
+          <w:rFonts w:ascii="Avenir Book" w:hAnsi="Avenir Book"/>
+          <w:i/>
+          <w:lang w:val="en-US"/>
+        </w:rPr>
+        <w:t>agottal</w:t>
+      </w:r>
+      <w:r>
+        <w:rPr>
+          <w:rFonts w:ascii="Avenir Book" w:hAnsi="Avenir Book"/>
+          <w:lang w:val="en-US"/>
+        </w:rPr>
+        <w:t xml:space="preserve">, pr. </w:t>
+      </w:r>
+      <w:r>
+        <w:rPr>
+          <w:rFonts w:ascii="Avenir Book" w:hAnsi="Avenir Book"/>
+          <w:i/>
+          <w:lang w:val="en-US"/>
+        </w:rPr>
+        <w:t>agouta agoutal</w:t>
+      </w:r>
+      <w:r>
+        <w:rPr>
+          <w:rFonts w:ascii="Avenir Book" w:hAnsi="Avenir Book"/>
+          <w:lang w:val="en-US"/>
+        </w:rPr>
+        <w:t xml:space="preserve"> — Écope".</w:t>
+      </w:r>
+    </w:p>
+    <w:p>
+      <w:pPr>
+        <w:rPr>
+          <w:rFonts w:ascii="Avenir Book" w:hAnsi="Avenir Book"/>
+          <w:lang w:val="en-US"/>
+        </w:rPr>
+      </w:pPr>
+      <w:r>
+        <w:rPr>
+          <w:rFonts w:ascii="Avenir Book" w:hAnsi="Avenir Book"/>
+          <w:lang w:val="en-US"/>
+        </w:rPr>
+        <w:t xml:space="preserve">• Aigledon: duvet d'eider, </w:t>
+      </w:r>
+      <w:r>
+        <w:rPr>
+          <w:rFonts w:ascii="Avenir Book" w:hAnsi="Avenir Book"/>
+          <w:i/>
+          <w:lang w:val="en-US"/>
+        </w:rPr>
+        <w:t>ATILF</w:t>
+      </w:r>
+      <w:r>
+        <w:rPr>
+          <w:rFonts w:ascii="Avenir Book" w:hAnsi="Avenir Book"/>
+          <w:lang w:val="en-US"/>
         </w:rPr>
         <w:t>.</w:t>
       </w:r>
@@ -1158,22 +1408,418 @@
       <w:pPr>
         <w:rPr>
           <w:rFonts w:ascii="Avenir Book" w:hAnsi="Avenir Book"/>
-          <w:color w:val="000000"/>
-        </w:rPr>
-      </w:pPr>
-      <w:r>
-        <w:rPr>
-          <w:rFonts w:ascii="Avenir Book" w:hAnsi="Avenir Book"/>
-          <w:color w:val="000000"/>
-        </w:rPr>
-        <w:t xml:space="preserve">• Adragant, Adraganthe, Adragathe (gomme): "Adragant, la gomme, </w:t>
-      </w:r>
-      <w:r>
-        <w:rPr>
-          <w:rFonts w:ascii="Avenir Book" w:hAnsi="Avenir Book"/>
-          <w:color w:val="000000"/>
-        </w:rPr>
-        <w:t>suc gommeux</w:t>
+          <w:lang w:val="en-US"/>
+        </w:rPr>
+      </w:pPr>
+      <w:r>
+        <w:rPr>
+          <w:rFonts w:ascii="Avenir Book" w:hAnsi="Avenir Book"/>
+          <w:lang w:val="en-US"/>
+        </w:rPr>
+        <w:t>• Aime, ame (contenant): aussi Aam, Ohm, etc., "</w:t>
+      </w:r>
+      <w:r>
+        <w:t>s</w:t>
+      </w:r>
+      <w:r>
+        <w:rPr>
+          <w:rFonts w:ascii="Avenir Book" w:hAnsi="Avenir Book"/>
+          <w:lang w:val="en-US"/>
+        </w:rPr>
+        <w:t>orte de futaille ou mesure pour liquides, employée surtout en Allemagne, en Hollande et en Belgique</w:t>
+      </w:r>
+      <w:r>
+        <w:rPr>
+          <w:rFonts w:ascii="Avenir Book" w:hAnsi="Avenir Book"/>
+          <w:lang w:val="en-US"/>
+        </w:rPr>
+        <w:t xml:space="preserve">". Horace Doursther, </w:t>
+      </w:r>
+      <w:r>
+        <w:rPr>
+          <w:rFonts w:ascii="Avenir Book" w:hAnsi="Avenir Book"/>
+          <w:bCs/>
+          <w:i/>
+        </w:rPr>
+        <w:t>Dictionnaire universel des poids et mesures anciens et modernes</w:t>
+      </w:r>
+      <w:r>
+        <w:rPr>
+          <w:rFonts w:ascii="Avenir Book" w:hAnsi="Avenir Book"/>
+          <w:bCs/>
+        </w:rPr>
+        <w:t>, bruxelles: M. Hayez, 1840.</w:t>
+      </w:r>
+    </w:p>
+    <w:p>
+      <w:pPr>
+        <w:rPr>
+          <w:rFonts w:ascii="Avenir Book" w:hAnsi="Avenir Book"/>
+          <w:lang w:val="en-US"/>
+        </w:rPr>
+      </w:pPr>
+      <w:r>
+        <w:rPr>
+          <w:rFonts w:ascii="Avenir Book" w:hAnsi="Avenir Book"/>
+          <w:lang w:val="en-US"/>
+        </w:rPr>
+        <w:t xml:space="preserve">• Ain: </w:t>
+      </w:r>
+      <w:r>
+        <w:rPr>
+          <w:rFonts w:ascii="Avenir Book" w:hAnsi="Avenir Book"/>
+          <w:color w:val="000000"/>
+        </w:rPr>
+        <w:t xml:space="preserve">Savary, </w:t>
+      </w:r>
+      <w:r>
+        <w:rPr>
+          <w:rFonts w:ascii="Avenir Book" w:hAnsi="Avenir Book"/>
+          <w:i/>
+          <w:color w:val="000000"/>
+        </w:rPr>
+        <w:t>Dictionnaire</w:t>
+      </w:r>
+      <w:r>
+        <w:rPr>
+          <w:rFonts w:ascii="Avenir Book" w:hAnsi="Avenir Book"/>
+          <w:color w:val="000000"/>
+        </w:rPr>
+        <w:t xml:space="preserve"> 1, article "Ain", "</w:t>
+      </w:r>
+      <w:r>
+        <w:rPr>
+          <w:rFonts w:ascii="Avenir Book" w:hAnsi="Avenir Book"/>
+          <w:lang w:val="en-US"/>
+        </w:rPr>
+        <w:t>hameçon".</w:t>
+      </w:r>
+    </w:p>
+    <w:p>
+      <w:pPr>
+        <w:rPr>
+          <w:rFonts w:ascii="Avenir Book" w:hAnsi="Avenir Book"/>
+          <w:lang w:val="en-US"/>
+        </w:rPr>
+      </w:pPr>
+      <w:r>
+        <w:rPr>
+          <w:rFonts w:ascii="Avenir Book" w:hAnsi="Avenir Book"/>
+          <w:lang w:val="en-US"/>
+        </w:rPr>
+        <w:t>• Ajamies, ajamies, jamis, à jamis, à jamin, ajamier, ajamir, ajamix</w:t>
+      </w:r>
+      <w:r>
+        <w:rPr>
+          <w:rFonts w:ascii="Avenir Book" w:hAnsi="Avenir Book"/>
+          <w:lang w:val="en-US"/>
+        </w:rPr>
+        <w:t>, ajanis</w:t>
+      </w:r>
+      <w:r>
+        <w:rPr>
+          <w:rFonts w:ascii="Avenir Book" w:hAnsi="Avenir Book"/>
+          <w:lang w:val="en-US"/>
+        </w:rPr>
+        <w:t xml:space="preserve">: Jacques </w:t>
+      </w:r>
+      <w:r>
+        <w:rPr>
+          <w:rFonts w:ascii="Avenir Book" w:hAnsi="Avenir Book"/>
+          <w:color w:val="000000"/>
+        </w:rPr>
+        <w:t xml:space="preserve">Savary des Brûlons, </w:t>
+      </w:r>
+      <w:r>
+        <w:rPr>
+          <w:rFonts w:ascii="Avenir Book" w:hAnsi="Avenir Book"/>
+          <w:i/>
+          <w:color w:val="000000"/>
+        </w:rPr>
+        <w:t>Dictionnaire universel de commerce</w:t>
+      </w:r>
+      <w:r>
+        <w:rPr>
+          <w:rFonts w:ascii="Avenir Book" w:hAnsi="Avenir Book"/>
+          <w:color w:val="000000"/>
+        </w:rPr>
+        <w:t xml:space="preserve">, vol. 2, Paris, Vve Estienne et Fils, 1748 [ci-après Savary, </w:t>
+      </w:r>
+      <w:r>
+        <w:rPr>
+          <w:rFonts w:ascii="Avenir Book" w:hAnsi="Avenir Book"/>
+          <w:i/>
+          <w:color w:val="000000"/>
+        </w:rPr>
+        <w:t>Dictionnaire</w:t>
+      </w:r>
+      <w:r>
+        <w:rPr>
+          <w:rFonts w:ascii="Avenir Book" w:hAnsi="Avenir Book"/>
+          <w:color w:val="000000"/>
+        </w:rPr>
+        <w:t xml:space="preserve"> 2], article "Jamis, "On appelle Toile à Jamis une espèce de toile de coton qui se tire du Levant par la voye d'Alep"; également </w:t>
+      </w:r>
+      <w:r>
+        <w:rPr>
+          <w:rFonts w:ascii="Avenir Book" w:hAnsi="Avenir Book"/>
+          <w:i/>
+          <w:color w:val="000000"/>
+        </w:rPr>
+        <w:t>Encyclopédie</w:t>
+      </w:r>
+      <w:r>
+        <w:rPr>
+          <w:rFonts w:ascii="Avenir Book" w:hAnsi="Avenir Book"/>
+          <w:color w:val="000000"/>
+        </w:rPr>
+        <w:t xml:space="preserve">, article "Jamis toile à". </w:t>
+      </w:r>
+      <w:r>
+        <w:rPr>
+          <w:rFonts w:ascii="Avenir Book" w:hAnsi="Avenir Book"/>
+          <w:lang w:val="en-US"/>
+        </w:rPr>
+        <w:t xml:space="preserve">Cf. aussi </w:t>
+      </w:r>
+      <w:r>
+        <w:rPr>
+          <w:rFonts w:ascii="Avenir Book" w:hAnsi="Avenir Book"/>
+          <w:lang w:val="en-US"/>
+        </w:rPr>
+        <w:t>Eloy Martin</w:t>
+      </w:r>
+      <w:r>
+        <w:rPr>
+          <w:rFonts w:ascii="Avenir Book" w:hAnsi="Avenir Book"/>
+          <w:lang w:val="en-US"/>
+        </w:rPr>
+        <w:t xml:space="preserve"> Corrales</w:t>
+      </w:r>
+      <w:r>
+        <w:rPr>
+          <w:rFonts w:ascii="Avenir Book" w:hAnsi="Avenir Book"/>
+          <w:lang w:val="en-US"/>
+        </w:rPr>
+        <w:t>. Marseille, échelle des toiles levantines pour l'E</w:t>
+      </w:r>
+      <w:r>
+        <w:rPr>
+          <w:rFonts w:ascii="Avenir Book" w:hAnsi="Avenir Book"/>
+          <w:lang w:val="en-US"/>
+        </w:rPr>
+        <w:t xml:space="preserve">spagne, XVIIe et XVIIIe siècle. </w:t>
+      </w:r>
+      <w:r>
+        <w:rPr>
+          <w:rFonts w:ascii="Avenir Book" w:hAnsi="Avenir Book"/>
+          <w:i/>
+          <w:lang w:val="en-US"/>
+        </w:rPr>
+        <w:t>Rives méditerranéennes</w:t>
+      </w:r>
+      <w:r>
+        <w:rPr>
+          <w:rFonts w:ascii="Avenir Book" w:hAnsi="Avenir Book"/>
+          <w:lang w:val="en-US"/>
+        </w:rPr>
+        <w:t xml:space="preserve"> 29, 2008.</w:t>
+      </w:r>
+    </w:p>
+    <w:p>
+      <w:pPr>
+        <w:rPr>
+          <w:rFonts w:ascii="Avenir Book" w:hAnsi="Avenir Book"/>
+          <w:lang w:val="en-US"/>
+        </w:rPr>
+      </w:pPr>
+      <w:r>
+        <w:rPr>
+          <w:rFonts w:ascii="Avenir Book" w:hAnsi="Avenir Book"/>
+        </w:rPr>
+        <w:t xml:space="preserve">• Akia, achia: </w:t>
+      </w:r>
+      <w:r>
+        <w:rPr>
+          <w:rFonts w:ascii="Avenir Book" w:hAnsi="Avenir Book"/>
+          <w:color w:val="000000"/>
+        </w:rPr>
+        <w:t xml:space="preserve">Savary, </w:t>
+      </w:r>
+      <w:r>
+        <w:rPr>
+          <w:rFonts w:ascii="Avenir Book" w:hAnsi="Avenir Book"/>
+          <w:i/>
+          <w:color w:val="000000"/>
+        </w:rPr>
+        <w:t>Dictionnaire</w:t>
+      </w:r>
+      <w:r>
+        <w:rPr>
+          <w:rFonts w:ascii="Avenir Book" w:hAnsi="Avenir Book"/>
+          <w:color w:val="000000"/>
+        </w:rPr>
+        <w:t xml:space="preserve"> 1, article "Achia"</w:t>
+      </w:r>
+      <w:r>
+        <w:rPr>
+          <w:rFonts w:ascii="Avenir Book" w:hAnsi="Avenir Book"/>
+          <w:lang w:val="en-US"/>
+        </w:rPr>
+        <w:t>,</w:t>
+      </w:r>
+      <w:r>
+        <w:rPr>
+          <w:rFonts w:ascii="Avenir Book" w:hAnsi="Avenir Book"/>
+          <w:lang w:val="en-US"/>
+        </w:rPr>
+        <w:t xml:space="preserve"> </w:t>
+      </w:r>
+      <w:r>
+        <w:rPr>
+          <w:rFonts w:ascii="Avenir Book" w:hAnsi="Avenir Book"/>
+          <w:lang w:val="en-US"/>
+        </w:rPr>
+        <w:t>"</w:t>
+      </w:r>
+      <w:r>
+        <w:rPr>
+          <w:rFonts w:ascii="Avenir Book" w:hAnsi="Avenir Book"/>
+          <w:lang w:val="en-US"/>
+        </w:rPr>
+        <w:t xml:space="preserve">sorte de canne qui croît dans les Indes Orientales, que l'on confit en verd dans le pays avec du fort vinaigre, du poivre quelques </w:t>
+      </w:r>
+      <w:r>
+        <w:rPr>
+          <w:rFonts w:ascii="Avenir Book" w:hAnsi="Avenir Book"/>
+          <w:lang w:val="en-US"/>
+        </w:rPr>
+        <w:t>épices et autres ingrédients [...]."</w:t>
+      </w:r>
+    </w:p>
+    <w:p>
+      <w:pPr>
+        <w:rPr>
+          <w:rFonts w:ascii="Avenir Book" w:hAnsi="Avenir Book"/>
+          <w:color w:val="000000"/>
+        </w:rPr>
+      </w:pPr>
+      <w:r>
+        <w:rPr>
+          <w:rFonts w:ascii="Avenir Book" w:hAnsi="Avenir Book"/>
+          <w:lang w:val="en-US"/>
+        </w:rPr>
+        <w:t xml:space="preserve">• Alegias, elegias: </w:t>
+      </w:r>
+      <w:r>
+        <w:rPr>
+          <w:rFonts w:ascii="Avenir Book" w:hAnsi="Avenir Book"/>
+          <w:color w:val="000000"/>
+        </w:rPr>
+        <w:t xml:space="preserve">Savary </w:t>
+      </w:r>
+      <w:r>
+        <w:rPr>
+          <w:rFonts w:ascii="Avenir Book" w:hAnsi="Avenir Book"/>
+          <w:i/>
+          <w:color w:val="000000"/>
+        </w:rPr>
+        <w:t>Dictionnaire</w:t>
+      </w:r>
+      <w:r>
+        <w:rPr>
+          <w:rFonts w:ascii="Avenir Book" w:hAnsi="Avenir Book"/>
+          <w:color w:val="000000"/>
+        </w:rPr>
+        <w:t xml:space="preserve"> 2, article "Lagias", "Toiles peintes très belles qui se fabriquent &amp; se vendent au Royaum de Pegu".</w:t>
+      </w:r>
+    </w:p>
+    <w:p>
+      <w:pPr>
+        <w:rPr>
+          <w:rFonts w:ascii="Avenir Book" w:hAnsi="Avenir Book"/>
+          <w:color w:val="000000"/>
+        </w:rPr>
+      </w:pPr>
+      <w:r>
+        <w:rPr>
+          <w:rFonts w:ascii="Avenir Book" w:hAnsi="Avenir Book"/>
+          <w:color w:val="000000"/>
+        </w:rPr>
+        <w:t xml:space="preserve">• Alibanis, Alibania, Alibanic, Alibans: </w:t>
+      </w:r>
+      <w:r>
+        <w:rPr>
+          <w:rFonts w:ascii="Avenir Book" w:hAnsi="Avenir Book"/>
+          <w:i/>
+          <w:color w:val="000000"/>
+        </w:rPr>
+        <w:t>Encyclopédie</w:t>
+      </w:r>
+      <w:r>
+        <w:rPr>
+          <w:rFonts w:ascii="Avenir Book" w:hAnsi="Avenir Book"/>
+          <w:color w:val="000000"/>
+        </w:rPr>
+        <w:t>, article "Alibanies", "</w:t>
+      </w:r>
+      <w:r>
+        <w:rPr>
+          <w:rFonts w:ascii="Avenir Book" w:hAnsi="Avenir Book"/>
+          <w:color w:val="000000"/>
+        </w:rPr>
+        <w:t>toiles de coton qu'on apporte en Hollande des Indes Orientales, par les retours de la Compagnie</w:t>
+      </w:r>
+      <w:r>
+        <w:rPr>
+          <w:rFonts w:ascii="Avenir Book" w:hAnsi="Avenir Book"/>
+          <w:color w:val="000000"/>
+        </w:rPr>
+        <w:t>"</w:t>
+      </w:r>
+      <w:r>
+        <w:rPr>
+          <w:rFonts w:ascii="Avenir Book" w:hAnsi="Avenir Book"/>
+          <w:color w:val="000000"/>
+        </w:rPr>
+        <w:t>.</w:t>
+      </w:r>
+    </w:p>
+    <w:p>
+      <w:pPr>
+        <w:rPr>
+          <w:rFonts w:ascii="Avenir Book" w:hAnsi="Avenir Book"/>
+          <w:i/>
+          <w:color w:val="000000"/>
+        </w:rPr>
+      </w:pPr>
+      <w:r>
+        <w:rPr>
+          <w:rFonts w:ascii="Avenir Book" w:hAnsi="Avenir Book"/>
+          <w:color w:val="000000"/>
+        </w:rPr>
+        <w:t xml:space="preserve">• Alizary, </w:t>
+      </w:r>
+      <w:r>
+        <w:rPr>
+          <w:rFonts w:ascii="Avenir Book" w:hAnsi="Avenir Book"/>
+          <w:color w:val="000000"/>
+        </w:rPr>
+        <w:t>A</w:t>
+      </w:r>
+      <w:r>
+        <w:rPr>
+          <w:rFonts w:ascii="Avenir Book" w:hAnsi="Avenir Book"/>
+          <w:color w:val="000000"/>
+        </w:rPr>
+        <w:t>lizari: alizar, "</w:t>
+      </w:r>
+      <w:r>
+        <w:rPr>
+          <w:rFonts w:ascii="Avenir Book" w:hAnsi="Avenir Book"/>
+          <w:color w:val="000000"/>
+        </w:rPr>
+        <w:t>Nom donné dans le commerce à la racine entière de la garance</w:t>
       </w:r>
       <w:r>
         <w:rPr>
@@ -1188,728 +1834,101 @@
           <w:i/>
           <w:color w:val="000000"/>
         </w:rPr>
+        <w:t>ATILF</w:t>
+      </w:r>
+      <w:r>
+        <w:rPr>
+          <w:rFonts w:ascii="Avenir Book" w:hAnsi="Avenir Book"/>
+          <w:color w:val="000000"/>
+        </w:rPr>
+        <w:t>, article "Alizari</w:t>
+      </w:r>
+      <w:r>
+        <w:rPr>
+          <w:rFonts w:ascii="Avenir Book" w:hAnsi="Avenir Book"/>
+          <w:color w:val="000000"/>
+        </w:rPr>
+        <w:t>"</w:t>
+      </w:r>
+      <w:r>
+        <w:rPr>
+          <w:rFonts w:ascii="Avenir Book" w:hAnsi="Avenir Book"/>
+          <w:color w:val="000000"/>
+        </w:rPr>
+        <w:t>.</w:t>
+      </w:r>
+    </w:p>
+    <w:p>
+      <w:pPr>
+        <w:rPr>
+          <w:rFonts w:ascii="Avenir Book" w:hAnsi="Avenir Book"/>
+          <w:lang w:val="en-US"/>
+        </w:rPr>
+      </w:pPr>
+      <w:r>
+        <w:rPr>
+          <w:rFonts w:ascii="Avenir Book" w:hAnsi="Avenir Book"/>
+          <w:lang w:val="en-US"/>
+        </w:rPr>
+        <w:t xml:space="preserve">• Alkermès: </w:t>
+      </w:r>
+      <w:r>
+        <w:rPr>
+          <w:rFonts w:ascii="Avenir Book" w:hAnsi="Avenir Book"/>
+          <w:i/>
+          <w:lang w:val="en-US"/>
+        </w:rPr>
         <w:t>Encyclopédie</w:t>
       </w:r>
       <w:r>
         <w:rPr>
           <w:rFonts w:ascii="Avenir Book" w:hAnsi="Avenir Book"/>
-          <w:color w:val="000000"/>
-        </w:rPr>
-        <w:t>, article "Adragant".</w:t>
-      </w:r>
-    </w:p>
-    <w:p>
-      <w:pPr>
-        <w:rPr>
-          <w:rFonts w:ascii="Avenir Book" w:hAnsi="Avenir Book"/>
-          <w:bCs/>
-        </w:rPr>
-      </w:pPr>
-      <w:r>
-        <w:rPr>
-          <w:rFonts w:ascii="Avenir Book" w:hAnsi="Avenir Book"/>
           <w:lang w:val="en-US"/>
         </w:rPr>
-        <w:t xml:space="preserve">• Agneline: </w:t>
-      </w:r>
-      <w:bookmarkStart w:id="1" w:name="ACAD1835"/>
-      <w:r>
-        <w:rPr>
-          <w:rFonts w:ascii="Avenir Book" w:hAnsi="Avenir Book"/>
-          <w:bCs/>
-          <w:i/>
-        </w:rPr>
-        <w:t>Dictionnaire de l</w:t>
-      </w:r>
-      <w:r>
-        <w:rPr>
-          <w:rFonts w:ascii="Avenir Book" w:hAnsi="Avenir Book"/>
-          <w:bCs/>
-          <w:i/>
-        </w:rPr>
-        <w:t>'Académie française</w:t>
-      </w:r>
-      <w:r>
-        <w:rPr>
-          <w:rFonts w:ascii="Avenir Book" w:hAnsi="Avenir Book"/>
-          <w:bCs/>
-        </w:rPr>
-        <w:t>, 6</w:t>
-      </w:r>
-      <w:r>
-        <w:rPr>
-          <w:rFonts w:ascii="Avenir Book" w:hAnsi="Avenir Book"/>
-          <w:bCs/>
-        </w:rPr>
-        <w:t>e</w:t>
-      </w:r>
-      <w:r>
-        <w:rPr>
-          <w:rFonts w:ascii="Avenir Book" w:hAnsi="Avenir Book"/>
-          <w:bCs/>
-        </w:rPr>
-        <w:t xml:space="preserve"> Edition (1832-5)</w:t>
-      </w:r>
-      <w:bookmarkEnd w:id="1"/>
-      <w:r>
-        <w:rPr>
-          <w:rFonts w:ascii="Avenir Book" w:hAnsi="Avenir Book"/>
-          <w:bCs/>
-        </w:rPr>
-        <w:t>, article "Agneline", "</w:t>
-      </w:r>
-      <w:r>
-        <w:rPr>
-          <w:rFonts w:ascii="Avenir Book" w:hAnsi="Avenir Book"/>
-          <w:bCs/>
-        </w:rPr>
-        <w:t>se</w:t>
-      </w:r>
-      <w:r>
-        <w:rPr>
-          <w:rFonts w:ascii="Avenir Book" w:hAnsi="Avenir Book"/>
-          <w:bCs/>
-        </w:rPr>
-        <w:t xml:space="preserve"> dit d</w:t>
-      </w:r>
-      <w:r>
-        <w:rPr>
-          <w:rFonts w:ascii="Avenir Book" w:hAnsi="Avenir Book"/>
-          <w:bCs/>
-        </w:rPr>
-        <w:t>e la laine qui vient des agneaux</w:t>
-      </w:r>
-      <w:r>
-        <w:rPr>
-          <w:rFonts w:ascii="Avenir Book" w:hAnsi="Avenir Book"/>
-          <w:bCs/>
-        </w:rPr>
-        <w:t>".</w:t>
-      </w:r>
-    </w:p>
-    <w:p>
-      <w:pPr>
+        <w:t>, article "Alkermès", "graine d'</w:t>
+      </w:r>
+      <w:r>
         <w:rPr>
           <w:rFonts w:ascii="Avenir Book" w:hAnsi="Avenir Book"/>
           <w:lang w:val="en-US"/>
         </w:rPr>
-      </w:pPr>
+        <w:t>écarlate. Cette graine se cueille en grande quantité dans la campagne de Montpellier</w:t>
+      </w:r>
       <w:r>
         <w:rPr>
           <w:rFonts w:ascii="Avenir Book" w:hAnsi="Avenir Book"/>
           <w:lang w:val="en-US"/>
         </w:rPr>
-        <w:t>• Agoutal: N. du Puitspelu [</w:t>
-      </w:r>
-      <w:r>
+        <w:t xml:space="preserve"> [...]".</w:t>
+      </w:r>
+    </w:p>
+    <w:p>
+      <w:pPr>
         <w:rPr>
           <w:rFonts w:ascii="Avenir Book" w:hAnsi="Avenir Book"/>
           <w:lang w:val="en-US"/>
         </w:rPr>
-        <w:t>C. Tisseur</w:t>
-      </w:r>
+      </w:pPr>
       <w:r>
         <w:rPr>
           <w:rFonts w:ascii="Avenir Book" w:hAnsi="Avenir Book"/>
           <w:lang w:val="en-US"/>
         </w:rPr>
-        <w:t>]</w:t>
+        <w:t>• Alpargatte, alpargalle</w:t>
       </w:r>
       <w:r>
         <w:rPr>
           <w:rFonts w:ascii="Avenir Book" w:hAnsi="Avenir Book"/>
           <w:lang w:val="en-US"/>
         </w:rPr>
-        <w:t xml:space="preserve">, </w:t>
-      </w:r>
-      <w:r>
-        <w:rPr>
-          <w:rFonts w:ascii="Avenir Book" w:hAnsi="Avenir Book"/>
-          <w:i/>
+        <w:t>, alfargate</w:t>
+      </w:r>
+      <w:r>
+        <w:rPr>
+          <w:rFonts w:ascii="Avenir Book" w:hAnsi="Avenir Book"/>
           <w:lang w:val="en-US"/>
         </w:rPr>
-        <w:t>Dictionnaire étymologique du patois lyonnais</w:t>
-      </w:r>
-      <w:r>
-        <w:rPr>
-          <w:rFonts w:ascii="Avenir Book" w:hAnsi="Avenir Book"/>
-          <w:lang w:val="en-US"/>
-        </w:rPr>
-        <w:t xml:space="preserve">, Lyon, Libraire Générale Henri Georg, 1887-1889, p. 13, article Agottiau "Vfr. </w:t>
-      </w:r>
-      <w:r>
-        <w:rPr>
-          <w:rFonts w:ascii="Avenir Book" w:hAnsi="Avenir Book"/>
-          <w:i/>
-          <w:lang w:val="en-US"/>
-        </w:rPr>
-        <w:t>agottail</w:t>
-      </w:r>
-      <w:r>
-        <w:rPr>
-          <w:rFonts w:ascii="Avenir Book" w:hAnsi="Avenir Book"/>
-          <w:lang w:val="en-US"/>
-        </w:rPr>
-        <w:t xml:space="preserve">, </w:t>
-      </w:r>
-      <w:r>
-        <w:rPr>
-          <w:rFonts w:ascii="Avenir Book" w:hAnsi="Avenir Book"/>
-          <w:i/>
-          <w:lang w:val="en-US"/>
-        </w:rPr>
-        <w:t>agottal</w:t>
-      </w:r>
-      <w:r>
-        <w:rPr>
-          <w:rFonts w:ascii="Avenir Book" w:hAnsi="Avenir Book"/>
-          <w:lang w:val="en-US"/>
-        </w:rPr>
-        <w:t xml:space="preserve">, pr. </w:t>
-      </w:r>
-      <w:r>
-        <w:rPr>
-          <w:rFonts w:ascii="Avenir Book" w:hAnsi="Avenir Book"/>
-          <w:i/>
-          <w:lang w:val="en-US"/>
-        </w:rPr>
-        <w:t>agouta agoutal</w:t>
-      </w:r>
-      <w:r>
-        <w:rPr>
-          <w:rFonts w:ascii="Avenir Book" w:hAnsi="Avenir Book"/>
-          <w:lang w:val="en-US"/>
-        </w:rPr>
-        <w:t xml:space="preserve"> — Écope".</w:t>
-      </w:r>
-    </w:p>
-    <w:p>
-      <w:pPr>
-        <w:rPr>
-          <w:rFonts w:ascii="Avenir Book" w:hAnsi="Avenir Book"/>
-          <w:lang w:val="en-US"/>
-        </w:rPr>
-      </w:pPr>
-      <w:r>
-        <w:rPr>
-          <w:rFonts w:ascii="Avenir Book" w:hAnsi="Avenir Book"/>
-          <w:lang w:val="en-US"/>
-        </w:rPr>
-        <w:t xml:space="preserve">• Aigledon: duvet d'eider, </w:t>
-      </w:r>
-      <w:r>
-        <w:rPr>
-          <w:rFonts w:ascii="Avenir Book" w:hAnsi="Avenir Book"/>
-          <w:i/>
-          <w:lang w:val="en-US"/>
-        </w:rPr>
-        <w:t>ATILF</w:t>
-      </w:r>
-      <w:r>
-        <w:rPr>
-          <w:rFonts w:ascii="Avenir Book" w:hAnsi="Avenir Book"/>
-          <w:lang w:val="en-US"/>
-        </w:rPr>
-        <w:t>.</w:t>
-      </w:r>
-    </w:p>
-    <w:p>
-      <w:pPr>
-        <w:rPr>
-          <w:rFonts w:ascii="Avenir Book" w:hAnsi="Avenir Book"/>
-          <w:lang w:val="en-US"/>
-        </w:rPr>
-      </w:pPr>
-      <w:r>
-        <w:rPr>
-          <w:rFonts w:ascii="Avenir Book" w:hAnsi="Avenir Book"/>
-          <w:lang w:val="en-US"/>
-        </w:rPr>
-        <w:t>• Aime, ame (contenant): aussi Aam, Ohm, etc., "</w:t>
-      </w:r>
-      <w:r>
-        <w:t>s</w:t>
-      </w:r>
-      <w:r>
-        <w:rPr>
-          <w:rFonts w:ascii="Avenir Book" w:hAnsi="Avenir Book"/>
-          <w:lang w:val="en-US"/>
-        </w:rPr>
-        <w:t>orte de futaille ou mesure pour liquides, employée surtout en Allemagne, en Hollande et en Belgique</w:t>
-      </w:r>
-      <w:r>
-        <w:rPr>
-          <w:rFonts w:ascii="Avenir Book" w:hAnsi="Avenir Book"/>
-          <w:lang w:val="en-US"/>
-        </w:rPr>
-        <w:t xml:space="preserve">". Horace Doursther, </w:t>
-      </w:r>
-      <w:r>
-        <w:rPr>
-          <w:rFonts w:ascii="Avenir Book" w:hAnsi="Avenir Book"/>
-          <w:bCs/>
-          <w:i/>
-        </w:rPr>
-        <w:t>Dictionnaire universel des poids et mesures anciens et modernes</w:t>
-      </w:r>
-      <w:r>
-        <w:rPr>
-          <w:rFonts w:ascii="Avenir Book" w:hAnsi="Avenir Book"/>
-          <w:bCs/>
-        </w:rPr>
-        <w:t>, bruxelles: M. Hayez, 1840.</w:t>
-      </w:r>
-    </w:p>
-    <w:p>
-      <w:pPr>
-        <w:rPr>
-          <w:rFonts w:ascii="Avenir Book" w:hAnsi="Avenir Book"/>
-          <w:lang w:val="en-US"/>
-        </w:rPr>
-      </w:pPr>
-      <w:r>
-        <w:rPr>
-          <w:rFonts w:ascii="Avenir Book" w:hAnsi="Avenir Book"/>
-          <w:lang w:val="en-US"/>
-        </w:rPr>
-        <w:t xml:space="preserve">• Ain: </w:t>
-      </w:r>
-      <w:r>
-        <w:rPr>
-          <w:rFonts w:ascii="Avenir Book" w:hAnsi="Avenir Book"/>
-          <w:color w:val="000000"/>
-        </w:rPr>
-        <w:t xml:space="preserve">Savary, </w:t>
-      </w:r>
-      <w:r>
-        <w:rPr>
-          <w:rFonts w:ascii="Avenir Book" w:hAnsi="Avenir Book"/>
-          <w:i/>
-          <w:color w:val="000000"/>
-        </w:rPr>
-        <w:t>Dictionnaire</w:t>
-      </w:r>
-      <w:r>
-        <w:rPr>
-          <w:rFonts w:ascii="Avenir Book" w:hAnsi="Avenir Book"/>
-          <w:color w:val="000000"/>
-        </w:rPr>
-        <w:t xml:space="preserve"> 1, article "Ain", "</w:t>
-      </w:r>
-      <w:r>
-        <w:rPr>
-          <w:rFonts w:ascii="Avenir Book" w:hAnsi="Avenir Book"/>
-          <w:lang w:val="en-US"/>
-        </w:rPr>
-        <w:t>hameçon".</w:t>
-      </w:r>
-    </w:p>
-    <w:p>
-      <w:pPr>
-        <w:rPr>
-          <w:rFonts w:ascii="Avenir Book" w:hAnsi="Avenir Book"/>
-          <w:lang w:val="en-US"/>
-        </w:rPr>
-      </w:pPr>
-      <w:r>
-        <w:rPr>
-          <w:rFonts w:ascii="Avenir Book" w:hAnsi="Avenir Book"/>
-          <w:lang w:val="en-US"/>
-        </w:rPr>
-        <w:t xml:space="preserve">• Ajamies, ajamies, jamis, à jamis, à jamin, ajamier, ajamir, ajamix: Jacques </w:t>
-      </w:r>
-      <w:r>
-        <w:rPr>
-          <w:rFonts w:ascii="Avenir Book" w:hAnsi="Avenir Book"/>
-          <w:color w:val="000000"/>
-        </w:rPr>
-        <w:t xml:space="preserve">Savary des Brûlons, </w:t>
-      </w:r>
-      <w:r>
-        <w:rPr>
-          <w:rFonts w:ascii="Avenir Book" w:hAnsi="Avenir Book"/>
-          <w:i/>
-          <w:color w:val="000000"/>
-        </w:rPr>
-        <w:t>Dictionnaire universel de commerce</w:t>
-      </w:r>
-      <w:r>
-        <w:rPr>
-          <w:rFonts w:ascii="Avenir Book" w:hAnsi="Avenir Book"/>
-          <w:color w:val="000000"/>
-        </w:rPr>
-        <w:t xml:space="preserve">, vol. 2, Paris, Vve Estienne et Fils, 1748 [ci-après Savary, </w:t>
-      </w:r>
-      <w:r>
-        <w:rPr>
-          <w:rFonts w:ascii="Avenir Book" w:hAnsi="Avenir Book"/>
-          <w:i/>
-          <w:color w:val="000000"/>
-        </w:rPr>
-        <w:t>Dictionnaire</w:t>
-      </w:r>
-      <w:r>
-        <w:rPr>
-          <w:rFonts w:ascii="Avenir Book" w:hAnsi="Avenir Book"/>
-          <w:color w:val="000000"/>
-        </w:rPr>
-        <w:t xml:space="preserve"> 2], article "Jamis, "On appelle Toile à Jamis une espèce de toile de coton qui se tire du Levant par la voye d'Alep"; également </w:t>
-      </w:r>
-      <w:r>
-        <w:rPr>
-          <w:rFonts w:ascii="Avenir Book" w:hAnsi="Avenir Book"/>
-          <w:i/>
-          <w:color w:val="000000"/>
-        </w:rPr>
-        <w:t>Encyclopédie</w:t>
-      </w:r>
-      <w:r>
-        <w:rPr>
-          <w:rFonts w:ascii="Avenir Book" w:hAnsi="Avenir Book"/>
-          <w:color w:val="000000"/>
-        </w:rPr>
-        <w:t xml:space="preserve">, article "Jamis toile à". </w:t>
-      </w:r>
-      <w:r>
-        <w:rPr>
-          <w:rFonts w:ascii="Avenir Book" w:hAnsi="Avenir Book"/>
-          <w:lang w:val="en-US"/>
-        </w:rPr>
-        <w:t xml:space="preserve">Cf. aussi </w:t>
-      </w:r>
-      <w:r>
-        <w:rPr>
-          <w:rFonts w:ascii="Avenir Book" w:hAnsi="Avenir Book"/>
-          <w:lang w:val="en-US"/>
-        </w:rPr>
-        <w:t>Eloy Martin</w:t>
-      </w:r>
-      <w:r>
-        <w:rPr>
-          <w:rFonts w:ascii="Avenir Book" w:hAnsi="Avenir Book"/>
-          <w:lang w:val="en-US"/>
-        </w:rPr>
-        <w:t xml:space="preserve"> Corrales</w:t>
-      </w:r>
-      <w:r>
-        <w:rPr>
-          <w:rFonts w:ascii="Avenir Book" w:hAnsi="Avenir Book"/>
-          <w:lang w:val="en-US"/>
-        </w:rPr>
-        <w:t>. Marseille, échelle des toiles levantines pour l'E</w:t>
-      </w:r>
-      <w:r>
-        <w:rPr>
-          <w:rFonts w:ascii="Avenir Book" w:hAnsi="Avenir Book"/>
-          <w:lang w:val="en-US"/>
-        </w:rPr>
-        <w:t xml:space="preserve">spagne, XVIIe et XVIIIe siècle. </w:t>
-      </w:r>
-      <w:r>
-        <w:rPr>
-          <w:rFonts w:ascii="Avenir Book" w:hAnsi="Avenir Book"/>
-          <w:i/>
-          <w:lang w:val="en-US"/>
-        </w:rPr>
-        <w:t>Rives méditerranéennes</w:t>
-      </w:r>
-      <w:r>
-        <w:rPr>
-          <w:rFonts w:ascii="Avenir Book" w:hAnsi="Avenir Book"/>
-          <w:lang w:val="en-US"/>
-        </w:rPr>
-        <w:t xml:space="preserve"> 29, 2008.</w:t>
-      </w:r>
-    </w:p>
-    <w:p>
-      <w:pPr>
-        <w:rPr>
-          <w:rFonts w:ascii="Avenir Book" w:hAnsi="Avenir Book"/>
-          <w:lang w:val="en-US"/>
-        </w:rPr>
-      </w:pPr>
-      <w:r>
-        <w:rPr>
-          <w:rFonts w:ascii="Avenir Book" w:hAnsi="Avenir Book"/>
-        </w:rPr>
-        <w:t xml:space="preserve">• Akia, achia: </w:t>
-      </w:r>
-      <w:r>
-        <w:rPr>
-          <w:rFonts w:ascii="Avenir Book" w:hAnsi="Avenir Book"/>
-          <w:color w:val="000000"/>
-        </w:rPr>
-        <w:t xml:space="preserve">Savary, </w:t>
-      </w:r>
-      <w:r>
-        <w:rPr>
-          <w:rFonts w:ascii="Avenir Book" w:hAnsi="Avenir Book"/>
-          <w:i/>
-          <w:color w:val="000000"/>
-        </w:rPr>
-        <w:t>Dictionnaire</w:t>
-      </w:r>
-      <w:r>
-        <w:rPr>
-          <w:rFonts w:ascii="Avenir Book" w:hAnsi="Avenir Book"/>
-          <w:color w:val="000000"/>
-        </w:rPr>
-        <w:t xml:space="preserve"> 1, article "Achia"</w:t>
-      </w:r>
-      <w:r>
-        <w:rPr>
-          <w:rFonts w:ascii="Avenir Book" w:hAnsi="Avenir Book"/>
-          <w:lang w:val="en-US"/>
-        </w:rPr>
-        <w:t>,</w:t>
-      </w:r>
-      <w:r>
-        <w:rPr>
-          <w:rFonts w:ascii="Avenir Book" w:hAnsi="Avenir Book"/>
-          <w:lang w:val="en-US"/>
-        </w:rPr>
-        <w:t xml:space="preserve"> </w:t>
-      </w:r>
-      <w:r>
-        <w:rPr>
-          <w:rFonts w:ascii="Avenir Book" w:hAnsi="Avenir Book"/>
-          <w:lang w:val="en-US"/>
-        </w:rPr>
-        <w:t>"</w:t>
-      </w:r>
-      <w:r>
-        <w:rPr>
-          <w:rFonts w:ascii="Avenir Book" w:hAnsi="Avenir Book"/>
-          <w:lang w:val="en-US"/>
-        </w:rPr>
-        <w:t xml:space="preserve">sorte de canne qui croît dans les Indes Orientales, que l'on confit en verd dans le pays avec du fort vinaigre, du poivre quelques </w:t>
-      </w:r>
-      <w:r>
-        <w:rPr>
-          <w:rFonts w:ascii="Avenir Book" w:hAnsi="Avenir Book"/>
-          <w:lang w:val="en-US"/>
-        </w:rPr>
-        <w:t>épices et autres ingrédients [...]."</w:t>
-      </w:r>
-    </w:p>
-    <w:p>
-      <w:pPr>
-        <w:rPr>
-          <w:rFonts w:ascii="Avenir Book" w:hAnsi="Avenir Book"/>
-          <w:color w:val="000000"/>
-        </w:rPr>
-      </w:pPr>
-      <w:r>
-        <w:rPr>
-          <w:rFonts w:ascii="Avenir Book" w:hAnsi="Avenir Book"/>
-          <w:lang w:val="en-US"/>
-        </w:rPr>
-        <w:t xml:space="preserve">• Alegias, elegias: </w:t>
-      </w:r>
-      <w:r>
-        <w:rPr>
-          <w:rFonts w:ascii="Avenir Book" w:hAnsi="Avenir Book"/>
-          <w:color w:val="000000"/>
-        </w:rPr>
-        <w:t xml:space="preserve">Savary </w:t>
-      </w:r>
-      <w:r>
-        <w:rPr>
-          <w:rFonts w:ascii="Avenir Book" w:hAnsi="Avenir Book"/>
-          <w:i/>
-          <w:color w:val="000000"/>
-        </w:rPr>
-        <w:t>Dictionnaire</w:t>
-      </w:r>
-      <w:r>
-        <w:rPr>
-          <w:rFonts w:ascii="Avenir Book" w:hAnsi="Avenir Book"/>
-          <w:color w:val="000000"/>
-        </w:rPr>
-        <w:t xml:space="preserve"> 2, article "Lagias", "Toiles peintes très belles qui se fabriquent &amp; se vendent au Royaum de Pegu".</w:t>
-      </w:r>
-    </w:p>
-    <w:p>
-      <w:pPr>
-        <w:rPr>
-          <w:rFonts w:ascii="Avenir Book" w:hAnsi="Avenir Book"/>
-          <w:color w:val="000000"/>
-        </w:rPr>
-      </w:pPr>
-      <w:r>
-        <w:rPr>
-          <w:rFonts w:ascii="Avenir Book" w:hAnsi="Avenir Book"/>
-          <w:color w:val="000000"/>
-        </w:rPr>
-        <w:t xml:space="preserve">• Alibanis, Alibania, Alibanic, Alibans: </w:t>
-      </w:r>
-      <w:r>
-        <w:rPr>
-          <w:rFonts w:ascii="Avenir Book" w:hAnsi="Avenir Book"/>
-          <w:i/>
-          <w:color w:val="000000"/>
-        </w:rPr>
-        <w:t>Encyclopédie</w:t>
-      </w:r>
-      <w:r>
-        <w:rPr>
-          <w:rFonts w:ascii="Avenir Book" w:hAnsi="Avenir Book"/>
-          <w:color w:val="000000"/>
-        </w:rPr>
-        <w:t>, article "Alibanies", "</w:t>
-      </w:r>
-      <w:r>
-        <w:rPr>
-          <w:rFonts w:ascii="Avenir Book" w:hAnsi="Avenir Book"/>
-          <w:color w:val="000000"/>
-        </w:rPr>
-        <w:t>toiles de coton qu'on apporte en Hollande des Indes Orientales, par les retours de la Compagnie</w:t>
-      </w:r>
-      <w:r>
-        <w:rPr>
-          <w:rFonts w:ascii="Avenir Book" w:hAnsi="Avenir Book"/>
-          <w:color w:val="000000"/>
-        </w:rPr>
-        <w:t>"</w:t>
-      </w:r>
-      <w:r>
-        <w:rPr>
-          <w:rFonts w:ascii="Avenir Book" w:hAnsi="Avenir Book"/>
-          <w:color w:val="000000"/>
-        </w:rPr>
-        <w:t>.</w:t>
-      </w:r>
-    </w:p>
-    <w:p>
-      <w:pPr>
-        <w:rPr>
-          <w:rFonts w:ascii="Avenir Book" w:hAnsi="Avenir Book"/>
-          <w:i/>
-          <w:color w:val="000000"/>
-        </w:rPr>
-      </w:pPr>
-      <w:r>
-        <w:rPr>
-          <w:rFonts w:ascii="Avenir Book" w:hAnsi="Avenir Book"/>
-          <w:color w:val="000000"/>
-        </w:rPr>
-        <w:t xml:space="preserve">• Alizary, </w:t>
-      </w:r>
-      <w:r>
-        <w:rPr>
-          <w:rFonts w:ascii="Avenir Book" w:hAnsi="Avenir Book"/>
-          <w:color w:val="000000"/>
-        </w:rPr>
-        <w:t>A</w:t>
-      </w:r>
-      <w:r>
-        <w:rPr>
-          <w:rFonts w:ascii="Avenir Book" w:hAnsi="Avenir Book"/>
-          <w:color w:val="000000"/>
-        </w:rPr>
-        <w:t>lizari: alizar, "</w:t>
-      </w:r>
-      <w:r>
-        <w:rPr>
-          <w:rFonts w:ascii="Avenir Book" w:hAnsi="Avenir Book"/>
-          <w:color w:val="000000"/>
-        </w:rPr>
-        <w:t>Nom donné dans le commerce à la racine entière de la garance</w:t>
-      </w:r>
-      <w:r>
-        <w:rPr>
-          <w:rFonts w:ascii="Avenir Book" w:hAnsi="Avenir Book"/>
-          <w:color w:val="000000"/>
-        </w:rPr>
-        <w:t xml:space="preserve">", </w:t>
-      </w:r>
-      <w:r>
-        <w:rPr>
-          <w:rFonts w:ascii="Avenir Book" w:hAnsi="Avenir Book"/>
-          <w:i/>
-          <w:color w:val="000000"/>
-        </w:rPr>
-        <w:t>ATILF</w:t>
-      </w:r>
-      <w:r>
-        <w:rPr>
-          <w:rFonts w:ascii="Avenir Book" w:hAnsi="Avenir Book"/>
-          <w:color w:val="000000"/>
-        </w:rPr>
-        <w:t>, article "Alizari</w:t>
-      </w:r>
-      <w:r>
-        <w:rPr>
-          <w:rFonts w:ascii="Avenir Book" w:hAnsi="Avenir Book"/>
-          <w:color w:val="000000"/>
-        </w:rPr>
-        <w:t>"</w:t>
-      </w:r>
-      <w:r>
-        <w:rPr>
-          <w:rFonts w:ascii="Avenir Book" w:hAnsi="Avenir Book"/>
-          <w:color w:val="000000"/>
-        </w:rPr>
-        <w:t>.</w:t>
-      </w:r>
-    </w:p>
-    <w:p>
-      <w:pPr>
-        <w:rPr>
-          <w:rFonts w:ascii="Avenir Book" w:hAnsi="Avenir Book"/>
-          <w:lang w:val="en-US"/>
-        </w:rPr>
-      </w:pPr>
-      <w:r>
-        <w:rPr>
-          <w:rFonts w:ascii="Avenir Book" w:hAnsi="Avenir Book"/>
-          <w:lang w:val="en-US"/>
-        </w:rPr>
-        <w:t xml:space="preserve">• Alkermès: </w:t>
-      </w:r>
-      <w:r>
-        <w:rPr>
-          <w:rFonts w:ascii="Avenir Book" w:hAnsi="Avenir Book"/>
-          <w:i/>
-          <w:lang w:val="en-US"/>
-        </w:rPr>
-        <w:t>Encyclopédie</w:t>
-      </w:r>
-      <w:r>
-        <w:rPr>
-          <w:rFonts w:ascii="Avenir Book" w:hAnsi="Avenir Book"/>
-          <w:lang w:val="en-US"/>
-        </w:rPr>
-        <w:t>, article "Alkermès", "graine d'</w:t>
-      </w:r>
-      <w:r>
-        <w:rPr>
-          <w:rFonts w:ascii="Avenir Book" w:hAnsi="Avenir Book"/>
-          <w:lang w:val="en-US"/>
-        </w:rPr>
-        <w:t>écarlate. Cette graine se cueille en grande quantité dans la campagne de Montpellier</w:t>
-      </w:r>
-      <w:r>
-        <w:rPr>
-          <w:rFonts w:ascii="Avenir Book" w:hAnsi="Avenir Book"/>
-          <w:lang w:val="en-US"/>
-        </w:rPr>
-        <w:t xml:space="preserve"> [...]".</w:t>
-      </w:r>
-    </w:p>
-    <w:p>
-      <w:pPr>
-        <w:rPr>
-          <w:rFonts w:ascii="Avenir Book" w:hAnsi="Avenir Book"/>
-          <w:lang w:val="en-US"/>
-        </w:rPr>
-      </w:pPr>
-      <w:r>
-        <w:rPr>
-          <w:rFonts w:ascii="Avenir Book" w:hAnsi="Avenir Book"/>
-          <w:lang w:val="en-US"/>
-        </w:rPr>
-        <w:t xml:space="preserve">• Alpargatte, alpargalle: alpargate, esp."alpargatas", "espadrille". Cf. </w:t>
+        <w:t xml:space="preserve">: alpargate, esp."alpargatas", "espadrille". Cf. </w:t>
       </w:r>
       <w:r>
         <w:rPr>
@@ -2197,53 +2216,35 @@
         <w:rPr>
           <w:rFonts w:ascii="Avenir Book" w:hAnsi="Avenir Book"/>
         </w:rPr>
-        <w:t>• Andolium: "morue que l'on nomme l'</w:t>
-      </w:r>
-      <w:r>
-        <w:rPr>
-          <w:rFonts w:ascii="Avenir Book" w:hAnsi="Avenir Book"/>
-          <w:i/>
-        </w:rPr>
-        <w:t>andolium</w:t>
-      </w:r>
-      <w:r>
-        <w:rPr>
-          <w:rFonts w:ascii="Avenir Book" w:hAnsi="Avenir Book"/>
-        </w:rPr>
-        <w:t xml:space="preserve">", Jean-Élie Bertrand, </w:t>
-      </w:r>
-      <w:r>
-        <w:rPr>
-          <w:rFonts w:ascii="Avenir Book" w:hAnsi="Avenir Book"/>
-          <w:i/>
-        </w:rPr>
-        <w:t>Descriptions des Arts et Métiers, faites ou approuvées par messieurs de l'Académie Royale des Sciences</w:t>
-      </w:r>
-      <w:r>
-        <w:rPr>
-          <w:rFonts w:ascii="Avenir Book" w:hAnsi="Avenir Book"/>
-        </w:rPr>
-        <w:t xml:space="preserve">, [ci-après Bertrand, </w:t>
-      </w:r>
-      <w:r>
-        <w:rPr>
-          <w:rFonts w:ascii="Avenir Book" w:hAnsi="Avenir Book"/>
-          <w:i/>
-        </w:rPr>
-        <w:t>D</w:t>
-      </w:r>
-      <w:r>
-        <w:rPr>
-          <w:rFonts w:ascii="Avenir Book" w:hAnsi="Avenir Book"/>
-          <w:i/>
-        </w:rPr>
-        <w:t>escriptions</w:t>
-      </w:r>
-      <w:r>
-        <w:rPr>
-          <w:rFonts w:ascii="Avenir Book" w:hAnsi="Avenir Book"/>
-        </w:rPr>
-        <w:t>], vol. 10, 1779, p. 122.</w:t>
+        <w:t xml:space="preserve">• Anacoste: "Espèce d'étoffe de laine croisée très rare", </w:t>
+      </w:r>
+      <w:r>
+        <w:rPr>
+          <w:rFonts w:ascii="Avenir Book" w:hAnsi="Avenir Book"/>
+          <w:color w:val="000000"/>
+        </w:rPr>
+        <w:t xml:space="preserve">Savary, </w:t>
+      </w:r>
+      <w:r>
+        <w:rPr>
+          <w:rFonts w:ascii="Avenir Book" w:hAnsi="Avenir Book"/>
+          <w:i/>
+          <w:color w:val="000000"/>
+        </w:rPr>
+        <w:t>Dictionnaire</w:t>
+      </w:r>
+      <w:r>
+        <w:rPr>
+          <w:rFonts w:ascii="Avenir Book" w:hAnsi="Avenir Book"/>
+          <w:color w:val="000000"/>
+        </w:rPr>
+        <w:t xml:space="preserve"> 1, article "Anacoste"</w:t>
+      </w:r>
+      <w:r>
+        <w:rPr>
+          <w:rFonts w:ascii="Avenir Book" w:hAnsi="Avenir Book"/>
+        </w:rPr>
+        <w:t>.</w:t>
       </w:r>
     </w:p>
     <w:p>
@@ -2254,66 +2255,26 @@
         <w:adjustRightInd w:val="0"/>
         <w:rPr>
           <w:rFonts w:ascii="Avenir Book" w:hAnsi="Avenir Book"/>
-          <w:bCs/>
-        </w:rPr>
-      </w:pPr>
-      <w:r>
-        <w:rPr>
-          <w:rFonts w:ascii="Avenir Book" w:hAnsi="Avenir Book"/>
-        </w:rPr>
-        <w:t xml:space="preserve">• Anille: "Fer de moulin", article "Anille", </w:t>
-      </w:r>
-      <w:r>
-        <w:rPr>
-          <w:rFonts w:ascii="Avenir Book" w:hAnsi="Avenir Book"/>
-          <w:bCs/>
-          <w:i/>
-        </w:rPr>
-        <w:t>Dictionnaire de l</w:t>
-      </w:r>
-      <w:r>
-        <w:rPr>
-          <w:rFonts w:ascii="Avenir Book" w:hAnsi="Avenir Book"/>
-          <w:bCs/>
-          <w:i/>
-        </w:rPr>
-        <w:t>'Académie française</w:t>
-      </w:r>
-      <w:r>
-        <w:rPr>
-          <w:rFonts w:ascii="Avenir Book" w:hAnsi="Avenir Book"/>
-          <w:bCs/>
-        </w:rPr>
-        <w:t>, 4e édition, 1762</w:t>
-      </w:r>
-      <w:r>
-        <w:rPr>
-          <w:rFonts w:ascii="Avenir Book" w:hAnsi="Avenir Book"/>
-          <w:bCs/>
-        </w:rPr>
-        <w:t xml:space="preserve"> [ci-après </w:t>
-      </w:r>
-      <w:r>
-        <w:rPr>
-          <w:rFonts w:ascii="Avenir Book" w:hAnsi="Avenir Book"/>
-          <w:bCs/>
-          <w:i/>
-        </w:rPr>
-        <w:t>Académie française</w:t>
-      </w:r>
-      <w:r>
-        <w:rPr>
-          <w:rFonts w:ascii="Avenir Book" w:hAnsi="Avenir Book"/>
-          <w:bCs/>
-        </w:rPr>
-        <w:t>, 1762]</w:t>
-      </w:r>
-      <w:r>
-        <w:rPr>
-          <w:rFonts w:ascii="Avenir Book" w:hAnsi="Avenir Book"/>
-          <w:bCs/>
-        </w:rPr>
-        <w:t>.</w:t>
+        </w:rPr>
+      </w:pPr>
+      <w:r>
+        <w:rPr>
+          <w:rFonts w:ascii="Avenir Book" w:hAnsi="Avenir Book"/>
+        </w:rPr>
+        <w:t xml:space="preserve">• Anascote: ancienne graphie d'Anacoste, </w:t>
+      </w:r>
+      <w:r>
+        <w:rPr>
+          <w:rFonts w:ascii="Avenir Book" w:hAnsi="Avenir Book"/>
+          <w:i/>
+        </w:rPr>
+        <w:t>ATILF</w:t>
+      </w:r>
+      <w:r>
+        <w:rPr>
+          <w:rFonts w:ascii="Avenir Book" w:hAnsi="Avenir Book"/>
+        </w:rPr>
+        <w:t>, article "Anacoste".</w:t>
       </w:r>
     </w:p>
     <w:p>
@@ -2324,30 +2285,59 @@
         <w:adjustRightInd w:val="0"/>
         <w:rPr>
           <w:rFonts w:ascii="Avenir Book" w:hAnsi="Avenir Book"/>
-          <w:bCs/>
-        </w:rPr>
-      </w:pPr>
-      <w:r>
-        <w:rPr>
-          <w:rFonts w:ascii="Avenir Book" w:hAnsi="Avenir Book"/>
-          <w:bCs/>
-        </w:rPr>
-        <w:t xml:space="preserve">• AAnime (gomme): gomme de l'arbre "courbaril", ou "animé", </w:t>
-      </w:r>
-      <w:r>
-        <w:rPr>
-          <w:rFonts w:ascii="Avenir Book" w:hAnsi="Avenir Book"/>
-          <w:bCs/>
-          <w:i/>
-        </w:rPr>
-        <w:t>Xycol</w:t>
-      </w:r>
-      <w:r>
-        <w:rPr>
-          <w:rFonts w:ascii="Avenir Book" w:hAnsi="Avenir Book"/>
-          <w:bCs/>
-        </w:rPr>
-        <w:t>.</w:t>
+        </w:rPr>
+      </w:pPr>
+      <w:r>
+        <w:rPr>
+          <w:rFonts w:ascii="Avenir Book" w:hAnsi="Avenir Book"/>
+        </w:rPr>
+        <w:t>• Andolium: "morue que l'on nomme l'</w:t>
+      </w:r>
+      <w:r>
+        <w:rPr>
+          <w:rFonts w:ascii="Avenir Book" w:hAnsi="Avenir Book"/>
+          <w:i/>
+        </w:rPr>
+        <w:t>andolium</w:t>
+      </w:r>
+      <w:r>
+        <w:rPr>
+          <w:rFonts w:ascii="Avenir Book" w:hAnsi="Avenir Book"/>
+        </w:rPr>
+        <w:t xml:space="preserve">", Jean-Élie Bertrand, </w:t>
+      </w:r>
+      <w:r>
+        <w:rPr>
+          <w:rFonts w:ascii="Avenir Book" w:hAnsi="Avenir Book"/>
+          <w:i/>
+        </w:rPr>
+        <w:t>Descriptions des Arts et Métiers, faites ou approuvées par messieurs de l'Académie Royale des Sciences</w:t>
+      </w:r>
+      <w:r>
+        <w:rPr>
+          <w:rFonts w:ascii="Avenir Book" w:hAnsi="Avenir Book"/>
+        </w:rPr>
+        <w:t xml:space="preserve">, [ci-après Bertrand, </w:t>
+      </w:r>
+      <w:r>
+        <w:rPr>
+          <w:rFonts w:ascii="Avenir Book" w:hAnsi="Avenir Book"/>
+          <w:i/>
+        </w:rPr>
+        <w:t>D</w:t>
+      </w:r>
+      <w:r>
+        <w:rPr>
+          <w:rFonts w:ascii="Avenir Book" w:hAnsi="Avenir Book"/>
+          <w:i/>
+        </w:rPr>
+        <w:t>escriptions</w:t>
+      </w:r>
+      <w:r>
+        <w:rPr>
+          <w:rFonts w:ascii="Avenir Book" w:hAnsi="Avenir Book"/>
+        </w:rPr>
+        <w:t>], vol. 10, 1779, p. 122.</w:t>
       </w:r>
     </w:p>
     <w:p>
@@ -2364,31 +2354,53 @@
       <w:r>
         <w:rPr>
           <w:rFonts w:ascii="Avenir Book" w:hAnsi="Avenir Book"/>
-          <w:bCs/>
-        </w:rPr>
-        <w:t>• Anspect: "</w:t>
-      </w:r>
-      <w:r>
-        <w:rPr>
-          <w:rFonts w:ascii="Avenir Book" w:hAnsi="Avenir Book"/>
-          <w:bCs/>
-        </w:rPr>
-        <w:t>Les matelots appellent ainsi un levier</w:t>
-      </w:r>
-      <w:r>
-        <w:rPr>
-          <w:rFonts w:ascii="Avenir Book" w:hAnsi="Avenir Book"/>
-          <w:bCs/>
-        </w:rPr>
-        <w:t xml:space="preserve">", article "anspect", </w:t>
-      </w:r>
-      <w:r>
-        <w:rPr>
-          <w:rFonts w:ascii="Avenir Book" w:hAnsi="Avenir Book"/>
-          <w:bCs/>
-          <w:i/>
-        </w:rPr>
-        <w:t>Encyclopédie</w:t>
+        </w:rPr>
+        <w:t xml:space="preserve">• Anille: "Fer de moulin", article "Anille", </w:t>
+      </w:r>
+      <w:r>
+        <w:rPr>
+          <w:rFonts w:ascii="Avenir Book" w:hAnsi="Avenir Book"/>
+          <w:bCs/>
+          <w:i/>
+        </w:rPr>
+        <w:t>Dictionnaire de l</w:t>
+      </w:r>
+      <w:r>
+        <w:rPr>
+          <w:rFonts w:ascii="Avenir Book" w:hAnsi="Avenir Book"/>
+          <w:bCs/>
+          <w:i/>
+        </w:rPr>
+        <w:t>'Académie française</w:t>
+      </w:r>
+      <w:r>
+        <w:rPr>
+          <w:rFonts w:ascii="Avenir Book" w:hAnsi="Avenir Book"/>
+          <w:bCs/>
+        </w:rPr>
+        <w:t>, 4e édition, 1762</w:t>
+      </w:r>
+      <w:r>
+        <w:rPr>
+          <w:rFonts w:ascii="Avenir Book" w:hAnsi="Avenir Book"/>
+          <w:bCs/>
+        </w:rPr>
+        <w:t xml:space="preserve"> [ci-après </w:t>
+      </w:r>
+      <w:r>
+        <w:rPr>
+          <w:rFonts w:ascii="Avenir Book" w:hAnsi="Avenir Book"/>
+          <w:bCs/>
+          <w:i/>
+        </w:rPr>
+        <w:t>Académie française</w:t>
+      </w:r>
+      <w:r>
+        <w:rPr>
+          <w:rFonts w:ascii="Avenir Book" w:hAnsi="Avenir Book"/>
+          <w:bCs/>
+        </w:rPr>
+        <w:t>, 1762]</w:t>
       </w:r>
       <w:r>
         <w:rPr>
@@ -2414,15 +2426,36 @@
           <w:rFonts w:ascii="Avenir Book" w:hAnsi="Avenir Book"/>
           <w:bCs/>
         </w:rPr>
-        <w:t xml:space="preserve">• Antofle de girofle: "Clou de girofle", article "Girofle (clou de)", </w:t>
-      </w:r>
-      <w:r>
-        <w:rPr>
-          <w:rFonts w:ascii="Avenir Book" w:hAnsi="Avenir Book"/>
-          <w:bCs/>
-          <w:i/>
-        </w:rPr>
-        <w:t>Encyclopédie</w:t>
+        <w:t>• A</w:t>
+      </w:r>
+      <w:r>
+        <w:rPr>
+          <w:rFonts w:ascii="Avenir Book" w:hAnsi="Avenir Book"/>
+          <w:bCs/>
+        </w:rPr>
+        <w:t>nim</w:t>
+      </w:r>
+      <w:r>
+        <w:rPr>
+          <w:rFonts w:ascii="Avenir Book" w:hAnsi="Avenir Book"/>
+          <w:bCs/>
+        </w:rPr>
+        <w:t>ée</w:t>
+      </w:r>
+      <w:r>
+        <w:rPr>
+          <w:rFonts w:ascii="Avenir Book" w:hAnsi="Avenir Book"/>
+          <w:bCs/>
+        </w:rPr>
+        <w:t xml:space="preserve"> (gomme): gomme de l'arbre "courbaril", ou "animé", </w:t>
+      </w:r>
+      <w:r>
+        <w:rPr>
+          <w:rFonts w:ascii="Avenir Book" w:hAnsi="Avenir Book"/>
+          <w:bCs/>
+          <w:i/>
+        </w:rPr>
+        <w:t>Xycol</w:t>
       </w:r>
       <w:r>
         <w:rPr>
@@ -2448,15 +2481,29 @@
           <w:rFonts w:ascii="Avenir Book" w:hAnsi="Avenir Book"/>
           <w:bCs/>
         </w:rPr>
-        <w:t xml:space="preserve">• Apier: "rucher", </w:t>
-      </w:r>
-      <w:r>
-        <w:rPr>
-          <w:rFonts w:ascii="Avenir Book" w:hAnsi="Avenir Book"/>
-          <w:bCs/>
-          <w:i/>
-        </w:rPr>
-        <w:t>ATILF</w:t>
+        <w:t>• Anspect: "</w:t>
+      </w:r>
+      <w:r>
+        <w:rPr>
+          <w:rFonts w:ascii="Avenir Book" w:hAnsi="Avenir Book"/>
+          <w:bCs/>
+        </w:rPr>
+        <w:t>Les matelots appellent ainsi un levier</w:t>
+      </w:r>
+      <w:r>
+        <w:rPr>
+          <w:rFonts w:ascii="Avenir Book" w:hAnsi="Avenir Book"/>
+          <w:bCs/>
+        </w:rPr>
+        <w:t xml:space="preserve">", article "anspect", </w:t>
+      </w:r>
+      <w:r>
+        <w:rPr>
+          <w:rFonts w:ascii="Avenir Book" w:hAnsi="Avenir Book"/>
+          <w:bCs/>
+          <w:i/>
+        </w:rPr>
+        <w:t>Encyclopédie</w:t>
       </w:r>
       <w:r>
         <w:rPr>
@@ -2475,7 +2522,74 @@
         <w:rPr>
           <w:rFonts w:ascii="Avenir Book" w:hAnsi="Avenir Book"/>
           <w:bCs/>
-          <w:i/>
+        </w:rPr>
+      </w:pPr>
+      <w:r>
+        <w:rPr>
+          <w:rFonts w:ascii="Avenir Book" w:hAnsi="Avenir Book"/>
+          <w:bCs/>
+        </w:rPr>
+        <w:t xml:space="preserve">• Antofle de girofle: "Clou de girofle", article "Girofle (clou de)", </w:t>
+      </w:r>
+      <w:r>
+        <w:rPr>
+          <w:rFonts w:ascii="Avenir Book" w:hAnsi="Avenir Book"/>
+          <w:bCs/>
+          <w:i/>
+        </w:rPr>
+        <w:t>Encyclopédie</w:t>
+      </w:r>
+      <w:r>
+        <w:rPr>
+          <w:rFonts w:ascii="Avenir Book" w:hAnsi="Avenir Book"/>
+          <w:bCs/>
+        </w:rPr>
+        <w:t>.</w:t>
+      </w:r>
+    </w:p>
+    <w:p>
+      <w:pPr>
+        <w:widowControl w:val="0"/>
+        <w:autoSpaceDE w:val="0"/>
+        <w:autoSpaceDN w:val="0"/>
+        <w:adjustRightInd w:val="0"/>
+        <w:rPr>
+          <w:rFonts w:ascii="Avenir Book" w:hAnsi="Avenir Book"/>
+          <w:bCs/>
+        </w:rPr>
+      </w:pPr>
+      <w:r>
+        <w:rPr>
+          <w:rFonts w:ascii="Avenir Book" w:hAnsi="Avenir Book"/>
+          <w:bCs/>
+        </w:rPr>
+        <w:t xml:space="preserve">• Apier: "rucher", </w:t>
+      </w:r>
+      <w:r>
+        <w:rPr>
+          <w:rFonts w:ascii="Avenir Book" w:hAnsi="Avenir Book"/>
+          <w:bCs/>
+          <w:i/>
+        </w:rPr>
+        <w:t>ATILF</w:t>
+      </w:r>
+      <w:r>
+        <w:rPr>
+          <w:rFonts w:ascii="Avenir Book" w:hAnsi="Avenir Book"/>
+          <w:bCs/>
+        </w:rPr>
+        <w:t>.</w:t>
+      </w:r>
+    </w:p>
+    <w:p>
+      <w:pPr>
+        <w:widowControl w:val="0"/>
+        <w:autoSpaceDE w:val="0"/>
+        <w:autoSpaceDN w:val="0"/>
+        <w:adjustRightInd w:val="0"/>
+        <w:rPr>
+          <w:rFonts w:ascii="Avenir Book" w:hAnsi="Avenir Book"/>
+          <w:bCs/>
         </w:rPr>
       </w:pPr>
       <w:r>
@@ -2520,6 +2634,54 @@
           <w:i/>
         </w:rPr>
         <w:t>Encyclopédie</w:t>
+      </w:r>
+      <w:r>
+        <w:rPr>
+          <w:rFonts w:ascii="Avenir Book" w:hAnsi="Avenir Book"/>
+          <w:bCs/>
+        </w:rPr>
+        <w:t>.</w:t>
+      </w:r>
+    </w:p>
+    <w:p>
+      <w:pPr>
+        <w:widowControl w:val="0"/>
+        <w:autoSpaceDE w:val="0"/>
+        <w:autoSpaceDN w:val="0"/>
+        <w:adjustRightInd w:val="0"/>
+        <w:rPr>
+          <w:rFonts w:ascii="Avenir Book" w:hAnsi="Avenir Book"/>
+          <w:bCs/>
+        </w:rPr>
+      </w:pPr>
+      <w:r>
+        <w:rPr>
+          <w:rFonts w:ascii="Avenir Book" w:hAnsi="Avenir Book"/>
+          <w:bCs/>
+        </w:rPr>
+        <w:t>• Apparaux: "</w:t>
+      </w:r>
+      <w:r>
+        <w:rPr>
+          <w:rFonts w:ascii="Avenir Book" w:hAnsi="Avenir Book"/>
+          <w:bCs/>
+        </w:rPr>
+        <w:t>Matériel fixe servant à effectuer, sur un navire, les manœuvres et les opérations de manutention</w:t>
+      </w:r>
+      <w:r>
+        <w:rPr>
+          <w:rFonts w:ascii="Avenir Book" w:hAnsi="Avenir Book"/>
+          <w:bCs/>
+        </w:rPr>
+        <w:t xml:space="preserve">", </w:t>
+      </w:r>
+      <w:r>
+        <w:rPr>
+          <w:rFonts w:ascii="Avenir Book" w:hAnsi="Avenir Book"/>
+          <w:bCs/>
+          <w:i/>
+        </w:rPr>
+        <w:t>ATILF</w:t>
       </w:r>
       <w:r>
         <w:rPr>
@@ -9541,6 +9703,34 @@
         </w:rPr>
         <w:t xml:space="preserve"> </w:t>
       </w:r>
+    </w:p>
+    <w:p>
+      <w:pPr>
+        <w:rPr>
+          <w:rFonts w:ascii="Avenir Book" w:hAnsi="Avenir Book"/>
+        </w:rPr>
+      </w:pPr>
+      <w:r>
+        <w:rPr>
+          <w:rFonts w:ascii="Avenir Book" w:hAnsi="Avenir Book"/>
+        </w:rPr>
+        <w:t xml:space="preserve">• Marrègue: "grosse étoffe", Jean-Baptiste Baïlac, </w:t>
+      </w:r>
+      <w:r>
+        <w:rPr>
+          <w:rFonts w:ascii="Avenir Book" w:hAnsi="Avenir Book"/>
+          <w:i/>
+        </w:rPr>
+        <w:t>Nouvelle chronique de la ville de Bayonne</w:t>
+      </w:r>
+      <w:r>
+        <w:rPr>
+          <w:rFonts w:ascii="Avenir Book" w:hAnsi="Avenir Book"/>
+        </w:rPr>
+        <w:t>, Bayonne: Duhart-Fauvet, 1827, p. 487.</w:t>
+      </w:r>
+      <w:bookmarkStart w:id="1" w:name="_GoBack"/>
+      <w:bookmarkEnd w:id="1"/>
     </w:p>
     <w:p>
       <w:pPr>

</xml_diff>

<commit_message>
Arret provisoire: base normalisées sur les 40000 premières lignes
Manquent 3000 lignes, surtout des toiles.
</commit_message>
<xml_diff>
--- a/Traitement des marchandises, pays, unités/2015Repertoire.docx
+++ b/Traitement des marchandises, pays, unités/2015Repertoire.docx
@@ -1709,7 +1709,23 @@
           <w:rFonts w:ascii="Avenir Book" w:hAnsi="Avenir Book"/>
           <w:lang w:val="en-US"/>
         </w:rPr>
-        <w:t xml:space="preserve">• Alegias, elegias: </w:t>
+        <w:t xml:space="preserve">• </w:t>
+      </w:r>
+      <w:bookmarkStart w:id="1" w:name="_GoBack"/>
+      <w:r>
+        <w:rPr>
+          <w:rFonts w:ascii="Avenir Book" w:hAnsi="Avenir Book"/>
+          <w:lang w:val="en-US"/>
+        </w:rPr>
+        <w:t>Alegias</w:t>
+      </w:r>
+      <w:bookmarkEnd w:id="1"/>
+      <w:r>
+        <w:rPr>
+          <w:rFonts w:ascii="Avenir Book" w:hAnsi="Avenir Book"/>
+          <w:lang w:val="en-US"/>
+        </w:rPr>
+        <w:t xml:space="preserve">, elegias: </w:t>
       </w:r>
       <w:r>
         <w:rPr>
@@ -8839,17 +8855,7 @@
           <w:bCs/>
           <w:color w:val="000000"/>
         </w:rPr>
-        <w:t xml:space="preserve">, La Haye, </w:t>
-      </w:r>
-      <w:bookmarkStart w:id="1" w:name="_GoBack"/>
-      <w:bookmarkEnd w:id="1"/>
-      <w:r>
-        <w:rPr>
-          <w:rFonts w:ascii="Avenir Book" w:hAnsi="Avenir Book"/>
-          <w:bCs/>
-          <w:color w:val="000000"/>
-        </w:rPr>
-        <w:t>A. Moetjens, 1742.</w:t>
+        <w:t>, La Haye, A. Moetjens, 1742.</w:t>
       </w:r>
     </w:p>
     <w:p>
@@ -9239,7 +9245,19 @@
         <w:rPr>
           <w:rFonts w:ascii="Avenir Book" w:hAnsi="Avenir Book"/>
         </w:rPr>
-        <w:t xml:space="preserve">• Jayet: Jais, article "Jayet", </w:t>
+        <w:t>• Jayet</w:t>
+      </w:r>
+      <w:r>
+        <w:rPr>
+          <w:rFonts w:ascii="Avenir Book" w:hAnsi="Avenir Book"/>
+        </w:rPr>
+        <w:t>, joyet</w:t>
+      </w:r>
+      <w:r>
+        <w:rPr>
+          <w:rFonts w:ascii="Avenir Book" w:hAnsi="Avenir Book"/>
+        </w:rPr>
+        <w:t xml:space="preserve">: Jais, article "Jayet", </w:t>
       </w:r>
       <w:r>
         <w:rPr>
@@ -10670,6 +10688,32 @@
         <w:rPr>
           <w:rFonts w:ascii="Avenir Book" w:hAnsi="Avenir Book"/>
         </w:rPr>
+        <w:t xml:space="preserve">• Rasade : "petite étoffe" OU "espèce de verroterie" plus souvent appelée "Rassade", cf. Savary, </w:t>
+      </w:r>
+      <w:r>
+        <w:rPr>
+          <w:rFonts w:ascii="Avenir Book" w:hAnsi="Avenir Book"/>
+          <w:i/>
+        </w:rPr>
+        <w:t>Dictionnaire</w:t>
+      </w:r>
+      <w:r>
+        <w:rPr>
+          <w:rFonts w:ascii="Avenir Book" w:hAnsi="Avenir Book"/>
+        </w:rPr>
+        <w:t xml:space="preserve"> vol. 3, articles "Rasade" et "Rassade". "Rasade" modifié en "Rassade" quand il est précisé qu'il s'agit de verroterie.</w:t>
+      </w:r>
+    </w:p>
+    <w:p>
+      <w:pPr>
+        <w:rPr>
+          <w:rFonts w:ascii="Avenir Book" w:hAnsi="Avenir Book"/>
+        </w:rPr>
+      </w:pPr>
+      <w:r>
+        <w:rPr>
+          <w:rFonts w:ascii="Avenir Book" w:hAnsi="Avenir Book"/>
+        </w:rPr>
         <w:t>• Rapatelle</w:t>
       </w:r>
       <w:r>
@@ -11189,6 +11233,13 @@
           <w:lang w:val="en-US"/>
         </w:rPr>
         <w:t xml:space="preserve">• </w:t>
+      </w:r>
+      <w:r>
+        <w:rPr>
+          <w:rFonts w:ascii="Avenir Book" w:hAnsi="Avenir Book"/>
+          <w:lang w:val="en-US"/>
+        </w:rPr>
+        <w:t xml:space="preserve">Semacouba, </w:t>
       </w:r>
       <w:r>
         <w:rPr>
@@ -12058,6 +12109,7 @@
   <w:style w:type="character" w:default="1" w:styleId="DefaultParagraphFont">
     <w:name w:val="Default Paragraph Font"/>
     <w:uiPriority w:val="1"/>
+    <w:semiHidden/>
     <w:unhideWhenUsed/>
   </w:style>
   <w:style w:type="table" w:default="1" w:styleId="TableNormal">
@@ -12337,6 +12389,7 @@
   <w:style w:type="character" w:default="1" w:styleId="DefaultParagraphFont">
     <w:name w:val="Default Paragraph Font"/>
     <w:uiPriority w:val="1"/>
+    <w:semiHidden/>
     <w:unhideWhenUsed/>
   </w:style>
   <w:style w:type="table" w:default="1" w:styleId="TableNormal">

</xml_diff>